<commit_message>
SSU odjavljivanje sa kategorije + update projektni zahtevi(SSU i preciziranje razlike izmedju objava i obavestenja)
</commit_message>
<xml_diff>
--- a/PROJECT_DOCS/2. SSU dokumenti/Word dokumenti/SSU_pretplacivanje.docx
+++ b/PROJECT_DOCS/2. SSU dokumenti/Word dokumenti/SSU_pretplacivanje.docx
@@ -1,6 +1,6 @@
 
 <file path=word/document.xml><?xml version="1.0" encoding="utf-8"?>
-<w:document xmlns:wpc="http://schemas.microsoft.com/office/word/2010/wordprocessingCanvas" xmlns:cx="http://schemas.microsoft.com/office/drawing/2014/chartex" xmlns:cx1="http://schemas.microsoft.com/office/drawing/2015/9/8/chartex" xmlns:mc="http://schemas.openxmlformats.org/markup-compatibility/2006" xmlns:o="urn:schemas-microsoft-com:office:office" xmlns:r="http://schemas.openxmlformats.org/officeDocument/2006/relationships" xmlns:m="http://schemas.openxmlformats.org/officeDocument/2006/math" xmlns:v="urn:schemas-microsoft-com:vml" xmlns:wp14="http://schemas.microsoft.com/office/word/2010/wordprocessingDrawing" xmlns:wp="http://schemas.openxmlformats.org/drawingml/2006/wordprocessingDrawing" xmlns:w10="urn:schemas-microsoft-com:office:word" xmlns:w="http://schemas.openxmlformats.org/wordprocessingml/2006/main" xmlns:w14="http://schemas.microsoft.com/office/word/2010/wordml" xmlns:w15="http://schemas.microsoft.com/office/word/2012/wordml" xmlns:w16se="http://schemas.microsoft.com/office/word/2015/wordml/symex" xmlns:wpg="http://schemas.microsoft.com/office/word/2010/wordprocessingGroup" xmlns:wpi="http://schemas.microsoft.com/office/word/2010/wordprocessingInk" xmlns:wne="http://schemas.microsoft.com/office/word/2006/wordml" xmlns:wps="http://schemas.microsoft.com/office/word/2010/wordprocessingShape" mc:Ignorable="w14 w15 w16se wp14">
+<w:document xmlns:wpc="http://schemas.microsoft.com/office/word/2010/wordprocessingCanvas" xmlns:mc="http://schemas.openxmlformats.org/markup-compatibility/2006" xmlns:o="urn:schemas-microsoft-com:office:office" xmlns:r="http://schemas.openxmlformats.org/officeDocument/2006/relationships" xmlns:m="http://schemas.openxmlformats.org/officeDocument/2006/math" xmlns:v="urn:schemas-microsoft-com:vml" xmlns:wp14="http://schemas.microsoft.com/office/word/2010/wordprocessingDrawing" xmlns:wp="http://schemas.openxmlformats.org/drawingml/2006/wordprocessingDrawing" xmlns:w10="urn:schemas-microsoft-com:office:word" xmlns:w="http://schemas.openxmlformats.org/wordprocessingml/2006/main" xmlns:w14="http://schemas.microsoft.com/office/word/2010/wordml" xmlns:wpg="http://schemas.microsoft.com/office/word/2010/wordprocessingGroup" xmlns:wpi="http://schemas.microsoft.com/office/word/2010/wordprocessingInk" xmlns:wne="http://schemas.microsoft.com/office/word/2006/wordml" xmlns:wps="http://schemas.microsoft.com/office/word/2010/wordprocessingShape" mc:Ignorable="w14 wp14">
   <w:body>
     <w:p>
       <w:pPr>
@@ -253,28 +253,46 @@
           <w:szCs w:val="28"/>
           <w:lang w:val="sr-Latn-RS"/>
         </w:rPr>
-        <w:t>prijavljivanja korisnika na kategoriju objava</w:t>
-      </w:r>
-    </w:p>
-    <w:p>
-      <w:pPr>
-        <w:spacing w:line="240" w:lineRule="auto"/>
-        <w:jc w:val="center"/>
+        <w:t xml:space="preserve">prijavljivanja korisnika na kategoriju </w:t>
+      </w:r>
+      <w:r>
         <w:rPr>
           <w:b/>
           <w:sz w:val="28"/>
           <w:szCs w:val="28"/>
           <w:lang w:val="sr-Latn-RS"/>
         </w:rPr>
-      </w:pPr>
-      <w:r>
+        <w:t>obaveštenja</w:t>
+      </w:r>
+    </w:p>
+    <w:p>
+      <w:pPr>
+        <w:spacing w:line="240" w:lineRule="auto"/>
+        <w:jc w:val="center"/>
         <w:rPr>
           <w:b/>
           <w:sz w:val="28"/>
           <w:szCs w:val="28"/>
           <w:lang w:val="sr-Latn-RS"/>
         </w:rPr>
-        <w:t>Verzija 1.0</w:t>
+      </w:pPr>
+      <w:r>
+        <w:rPr>
+          <w:b/>
+          <w:sz w:val="28"/>
+          <w:szCs w:val="28"/>
+          <w:lang w:val="sr-Latn-RS"/>
+        </w:rPr>
+        <w:t>Verzija 1.</w:t>
+      </w:r>
+      <w:r>
+        <w:rPr>
+          <w:b/>
+          <w:sz w:val="28"/>
+          <w:szCs w:val="28"/>
+          <w:lang w:val="sr-Latn-RS"/>
+        </w:rPr>
+        <w:t>1</w:t>
       </w:r>
     </w:p>
     <w:p>
@@ -544,6 +562,13 @@
             <w:r>
               <w:rPr>
                 <w:rFonts w:ascii="Calibri" w:eastAsia="Times New Roman" w:hAnsi="Calibri" w:cs="Calibri"/>
+                <w:lang w:val="sr-Latn-RS"/>
+              </w:rPr>
+              <w:t>.</w:t>
+            </w:r>
+            <w:r>
+              <w:rPr>
+                <w:rFonts w:ascii="Calibri" w:eastAsia="Times New Roman" w:hAnsi="Calibri" w:cs="Calibri"/>
               </w:rPr>
               <w:t> </w:t>
             </w:r>
@@ -680,6 +705,12 @@
               </w:rPr>
               <w:t> </w:t>
             </w:r>
+            <w:r>
+              <w:rPr>
+                <w:rFonts w:ascii="Calibri" w:eastAsia="Times New Roman" w:hAnsi="Calibri" w:cs="Calibri"/>
+              </w:rPr>
+              <w:t>07.06.2020.</w:t>
+            </w:r>
           </w:p>
         </w:tc>
         <w:tc>
@@ -709,6 +740,12 @@
               </w:rPr>
               <w:t> </w:t>
             </w:r>
+            <w:r>
+              <w:rPr>
+                <w:rFonts w:ascii="Calibri" w:eastAsia="Times New Roman" w:hAnsi="Calibri" w:cs="Calibri"/>
+              </w:rPr>
+              <w:t>1.1</w:t>
+            </w:r>
           </w:p>
         </w:tc>
         <w:tc>
@@ -738,6 +775,84 @@
               </w:rPr>
               <w:t> </w:t>
             </w:r>
+            <w:proofErr w:type="spellStart"/>
+            <w:r>
+              <w:rPr>
+                <w:rFonts w:ascii="Calibri" w:eastAsia="Times New Roman" w:hAnsi="Calibri" w:cs="Calibri"/>
+              </w:rPr>
+              <w:t>Preciziran</w:t>
+            </w:r>
+            <w:proofErr w:type="spellEnd"/>
+            <w:r>
+              <w:rPr>
+                <w:rFonts w:ascii="Calibri" w:eastAsia="Times New Roman" w:hAnsi="Calibri" w:cs="Calibri"/>
+              </w:rPr>
+              <w:t xml:space="preserve"> tip </w:t>
+            </w:r>
+            <w:proofErr w:type="spellStart"/>
+            <w:r>
+              <w:rPr>
+                <w:rFonts w:ascii="Calibri" w:eastAsia="Times New Roman" w:hAnsi="Calibri" w:cs="Calibri"/>
+              </w:rPr>
+              <w:t>objava</w:t>
+            </w:r>
+            <w:proofErr w:type="spellEnd"/>
+            <w:r>
+              <w:rPr>
+                <w:rFonts w:ascii="Calibri" w:eastAsia="Times New Roman" w:hAnsi="Calibri" w:cs="Calibri"/>
+              </w:rPr>
+              <w:t xml:space="preserve"> u </w:t>
+            </w:r>
+            <w:proofErr w:type="spellStart"/>
+            <w:r>
+              <w:rPr>
+                <w:rFonts w:ascii="Calibri" w:eastAsia="Times New Roman" w:hAnsi="Calibri" w:cs="Calibri"/>
+              </w:rPr>
+              <w:t>opisu</w:t>
+            </w:r>
+            <w:proofErr w:type="spellEnd"/>
+            <w:r>
+              <w:rPr>
+                <w:rFonts w:ascii="Calibri" w:eastAsia="Times New Roman" w:hAnsi="Calibri" w:cs="Calibri"/>
+              </w:rPr>
+              <w:t xml:space="preserve"> </w:t>
+            </w:r>
+            <w:proofErr w:type="spellStart"/>
+            <w:r>
+              <w:rPr>
+                <w:rFonts w:ascii="Calibri" w:eastAsia="Times New Roman" w:hAnsi="Calibri" w:cs="Calibri"/>
+              </w:rPr>
+              <w:t>funkcionalnost</w:t>
+            </w:r>
+            <w:proofErr w:type="spellEnd"/>
+            <w:r>
+              <w:rPr>
+                <w:rFonts w:ascii="Calibri" w:eastAsia="Times New Roman" w:hAnsi="Calibri" w:cs="Calibri"/>
+              </w:rPr>
+              <w:t xml:space="preserve"> I </w:t>
+            </w:r>
+            <w:proofErr w:type="spellStart"/>
+            <w:r>
+              <w:rPr>
+                <w:rFonts w:ascii="Calibri" w:eastAsia="Times New Roman" w:hAnsi="Calibri" w:cs="Calibri"/>
+              </w:rPr>
+              <w:t>dodat</w:t>
+            </w:r>
+            <w:proofErr w:type="spellEnd"/>
+            <w:r>
+              <w:rPr>
+                <w:rFonts w:ascii="Calibri" w:eastAsia="Times New Roman" w:hAnsi="Calibri" w:cs="Calibri"/>
+              </w:rPr>
+              <w:t xml:space="preserve"> </w:t>
+            </w:r>
+            <w:proofErr w:type="spellStart"/>
+            <w:r>
+              <w:rPr>
+                <w:rFonts w:ascii="Calibri" w:eastAsia="Times New Roman" w:hAnsi="Calibri" w:cs="Calibri"/>
+              </w:rPr>
+              <w:t>preuslov</w:t>
+            </w:r>
+            <w:proofErr w:type="spellEnd"/>
           </w:p>
         </w:tc>
         <w:tc>
@@ -765,8 +880,16 @@
               <w:rPr>
                 <w:rFonts w:ascii="Calibri" w:eastAsia="Times New Roman" w:hAnsi="Calibri" w:cs="Calibri"/>
               </w:rPr>
-              <w:t> </w:t>
-            </w:r>
+              <w:t xml:space="preserve">Luka </w:t>
+            </w:r>
+            <w:proofErr w:type="spellStart"/>
+            <w:r>
+              <w:rPr>
+                <w:rFonts w:ascii="Calibri" w:eastAsia="Times New Roman" w:hAnsi="Calibri" w:cs="Calibri"/>
+              </w:rPr>
+              <w:t>Špehar</w:t>
+            </w:r>
+            <w:proofErr w:type="spellEnd"/>
           </w:p>
         </w:tc>
       </w:tr>
@@ -1391,7 +1514,7 @@
           <w:r>
             <w:fldChar w:fldCharType="separate"/>
           </w:r>
-          <w:hyperlink w:anchor="_Toc34556184" w:history="1">
+          <w:hyperlink w:anchor="_Toc42381973" w:history="1">
             <w:r>
               <w:rPr>
                 <w:rStyle w:val="Hyperlink"/>
@@ -1434,7 +1557,7 @@
                 <w:noProof/>
                 <w:webHidden/>
               </w:rPr>
-              <w:instrText xml:space="preserve"> PAGEREF _Toc34556184 \h </w:instrText>
+              <w:instrText xml:space="preserve"> PAGEREF _Toc42381973 \h </w:instrText>
             </w:r>
             <w:r>
               <w:rPr>
@@ -1477,7 +1600,7 @@
               <w:lang w:eastAsia="en-US"/>
             </w:rPr>
           </w:pPr>
-          <w:hyperlink w:anchor="_Toc34556185" w:history="1">
+          <w:hyperlink w:anchor="_Toc42381974" w:history="1">
             <w:r>
               <w:rPr>
                 <w:rStyle w:val="Hyperlink"/>
@@ -1520,7 +1643,7 @@
                 <w:noProof/>
                 <w:webHidden/>
               </w:rPr>
-              <w:instrText xml:space="preserve"> PAGEREF _Toc34556185 \h </w:instrText>
+              <w:instrText xml:space="preserve"> PAGEREF _Toc42381974 \h </w:instrText>
             </w:r>
             <w:r>
               <w:rPr>
@@ -1563,7 +1686,7 @@
               <w:lang w:eastAsia="en-US"/>
             </w:rPr>
           </w:pPr>
-          <w:hyperlink w:anchor="_Toc34556186" w:history="1">
+          <w:hyperlink w:anchor="_Toc42381975" w:history="1">
             <w:r>
               <w:rPr>
                 <w:rStyle w:val="Hyperlink"/>
@@ -1606,7 +1729,7 @@
                 <w:noProof/>
                 <w:webHidden/>
               </w:rPr>
-              <w:instrText xml:space="preserve"> PAGEREF _Toc34556186 \h </w:instrText>
+              <w:instrText xml:space="preserve"> PAGEREF _Toc42381975 \h </w:instrText>
             </w:r>
             <w:r>
               <w:rPr>
@@ -1649,7 +1772,7 @@
               <w:lang w:eastAsia="en-US"/>
             </w:rPr>
           </w:pPr>
-          <w:hyperlink w:anchor="_Toc34556187" w:history="1">
+          <w:hyperlink w:anchor="_Toc42381976" w:history="1">
             <w:r>
               <w:rPr>
                 <w:rStyle w:val="Hyperlink"/>
@@ -1692,7 +1815,7 @@
                 <w:noProof/>
                 <w:webHidden/>
               </w:rPr>
-              <w:instrText xml:space="preserve"> PAGEREF _Toc34556187 \h </w:instrText>
+              <w:instrText xml:space="preserve"> PAGEREF _Toc42381976 \h </w:instrText>
             </w:r>
             <w:r>
               <w:rPr>
@@ -1735,7 +1858,7 @@
               <w:lang w:eastAsia="en-US"/>
             </w:rPr>
           </w:pPr>
-          <w:hyperlink w:anchor="_Toc34556188" w:history="1">
+          <w:hyperlink w:anchor="_Toc42381977" w:history="1">
             <w:r>
               <w:rPr>
                 <w:rStyle w:val="Hyperlink"/>
@@ -1778,7 +1901,7 @@
                 <w:noProof/>
                 <w:webHidden/>
               </w:rPr>
-              <w:instrText xml:space="preserve"> PAGEREF _Toc34556188 \h </w:instrText>
+              <w:instrText xml:space="preserve"> PAGEREF _Toc42381977 \h </w:instrText>
             </w:r>
             <w:r>
               <w:rPr>
@@ -1821,7 +1944,7 @@
               <w:lang w:eastAsia="en-US"/>
             </w:rPr>
           </w:pPr>
-          <w:hyperlink w:anchor="_Toc34556189" w:history="1">
+          <w:hyperlink w:anchor="_Toc42381978" w:history="1">
             <w:r>
               <w:rPr>
                 <w:rStyle w:val="Hyperlink"/>
@@ -1843,7 +1966,7 @@
                 <w:noProof/>
                 <w:lang w:val="sr-Latn-RS"/>
               </w:rPr>
-              <w:t>Scenario pretplaćivanja korisnika na kategoriju objava</w:t>
+              <w:t>Scenario pretplaćivanja korisnika na kategoriju obaveštenja</w:t>
             </w:r>
             <w:r>
               <w:rPr>
@@ -1864,7 +1987,7 @@
                 <w:noProof/>
                 <w:webHidden/>
               </w:rPr>
-              <w:instrText xml:space="preserve"> PAGEREF _Toc34556189 \h </w:instrText>
+              <w:instrText xml:space="preserve"> PAGEREF _Toc42381978 \h </w:instrText>
             </w:r>
             <w:r>
               <w:rPr>
@@ -1907,7 +2030,7 @@
               <w:lang w:eastAsia="en-US"/>
             </w:rPr>
           </w:pPr>
-          <w:hyperlink w:anchor="_Toc34556190" w:history="1">
+          <w:hyperlink w:anchor="_Toc42381979" w:history="1">
             <w:r>
               <w:rPr>
                 <w:rStyle w:val="Hyperlink"/>
@@ -1950,7 +2073,7 @@
                 <w:noProof/>
                 <w:webHidden/>
               </w:rPr>
-              <w:instrText xml:space="preserve"> PAGEREF _Toc34556190 \h </w:instrText>
+              <w:instrText xml:space="preserve"> PAGEREF _Toc42381979 \h </w:instrText>
             </w:r>
             <w:r>
               <w:rPr>
@@ -1993,7 +2116,7 @@
               <w:lang w:eastAsia="en-US"/>
             </w:rPr>
           </w:pPr>
-          <w:hyperlink w:anchor="_Toc34556191" w:history="1">
+          <w:hyperlink w:anchor="_Toc42381980" w:history="1">
             <w:r>
               <w:rPr>
                 <w:rStyle w:val="Hyperlink"/>
@@ -2036,7 +2159,7 @@
                 <w:noProof/>
                 <w:webHidden/>
               </w:rPr>
-              <w:instrText xml:space="preserve"> PAGEREF _Toc34556191 \h </w:instrText>
+              <w:instrText xml:space="preserve"> PAGEREF _Toc42381980 \h </w:instrText>
             </w:r>
             <w:r>
               <w:rPr>
@@ -2079,7 +2202,7 @@
               <w:lang w:eastAsia="en-US"/>
             </w:rPr>
           </w:pPr>
-          <w:hyperlink w:anchor="_Toc34556192" w:history="1">
+          <w:hyperlink w:anchor="_Toc42381981" w:history="1">
             <w:r>
               <w:rPr>
                 <w:rStyle w:val="Hyperlink"/>
@@ -2101,7 +2224,7 @@
                 <w:noProof/>
                 <w:lang w:val="sr-Latn-RS"/>
               </w:rPr>
-              <w:t>Korisnik se prijavljuje na kategoriju objava</w:t>
+              <w:t>Korisnik se prijavljuje na kategoriju obaveštenja</w:t>
             </w:r>
             <w:r>
               <w:rPr>
@@ -2122,7 +2245,7 @@
                 <w:noProof/>
                 <w:webHidden/>
               </w:rPr>
-              <w:instrText xml:space="preserve"> PAGEREF _Toc34556192 \h </w:instrText>
+              <w:instrText xml:space="preserve"> PAGEREF _Toc42381981 \h </w:instrText>
             </w:r>
             <w:r>
               <w:rPr>
@@ -2165,7 +2288,7 @@
               <w:lang w:eastAsia="en-US"/>
             </w:rPr>
           </w:pPr>
-          <w:hyperlink w:anchor="_Toc34556193" w:history="1">
+          <w:hyperlink w:anchor="_Toc42381982" w:history="1">
             <w:r>
               <w:rPr>
                 <w:rStyle w:val="Hyperlink"/>
@@ -2208,7 +2331,7 @@
                 <w:noProof/>
                 <w:webHidden/>
               </w:rPr>
-              <w:instrText xml:space="preserve"> PAGEREF _Toc34556193 \h </w:instrText>
+              <w:instrText xml:space="preserve"> PAGEREF _Toc42381982 \h </w:instrText>
             </w:r>
             <w:r>
               <w:rPr>
@@ -2228,7 +2351,7 @@
                 <w:noProof/>
                 <w:webHidden/>
               </w:rPr>
-              <w:t>4</w:t>
+              <w:t>5</w:t>
             </w:r>
             <w:r>
               <w:rPr>
@@ -2251,7 +2374,7 @@
               <w:lang w:eastAsia="en-US"/>
             </w:rPr>
           </w:pPr>
-          <w:hyperlink w:anchor="_Toc34556194" w:history="1">
+          <w:hyperlink w:anchor="_Toc42381983" w:history="1">
             <w:r>
               <w:rPr>
                 <w:rStyle w:val="Hyperlink"/>
@@ -2294,7 +2417,7 @@
                 <w:noProof/>
                 <w:webHidden/>
               </w:rPr>
-              <w:instrText xml:space="preserve"> PAGEREF _Toc34556194 \h </w:instrText>
+              <w:instrText xml:space="preserve"> PAGEREF _Toc42381983 \h </w:instrText>
             </w:r>
             <w:r>
               <w:rPr>
@@ -2337,7 +2460,7 @@
               <w:lang w:eastAsia="en-US"/>
             </w:rPr>
           </w:pPr>
-          <w:hyperlink w:anchor="_Toc34556195" w:history="1">
+          <w:hyperlink w:anchor="_Toc42381984" w:history="1">
             <w:r>
               <w:rPr>
                 <w:rStyle w:val="Hyperlink"/>
@@ -2380,7 +2503,7 @@
                 <w:noProof/>
                 <w:webHidden/>
               </w:rPr>
-              <w:instrText xml:space="preserve"> PAGEREF _Toc34556195 \h </w:instrText>
+              <w:instrText xml:space="preserve"> PAGEREF _Toc42381984 \h </w:instrText>
             </w:r>
             <w:r>
               <w:rPr>
@@ -2548,16 +2671,17 @@
           <w:lang w:val="sr-Latn-RS"/>
         </w:rPr>
       </w:pPr>
-      <w:bookmarkStart w:id="0" w:name="_Toc34556184"/>
+      <w:bookmarkStart w:id="0" w:name="_Toc42381973"/>
       <w:r>
         <w:rPr>
           <w:szCs w:val="40"/>
           <w:lang w:val="sr-Latn-RS"/>
         </w:rPr>
-        <w:lastRenderedPageBreak/>
         <w:t>Uvod</w:t>
       </w:r>
+      <w:bookmarkStart w:id="1" w:name="_GoBack"/>
       <w:bookmarkEnd w:id="0"/>
+      <w:bookmarkEnd w:id="1"/>
     </w:p>
     <w:p>
       <w:pPr>
@@ -2570,7 +2694,7 @@
           <w:lang w:val="sr-Latn-RS"/>
         </w:rPr>
       </w:pPr>
-      <w:bookmarkStart w:id="1" w:name="_Toc34556185"/>
+      <w:bookmarkStart w:id="2" w:name="_Toc42381974"/>
       <w:r>
         <w:rPr>
           <w:lang w:val="sr-Latn-RS"/>
@@ -2589,7 +2713,7 @@
         </w:rPr>
         <w:t>Rezime</w:t>
       </w:r>
-      <w:bookmarkEnd w:id="1"/>
+      <w:bookmarkEnd w:id="2"/>
     </w:p>
     <w:p>
       <w:pPr>
@@ -2617,7 +2741,19 @@
         <w:rPr>
           <w:lang w:val="sr-Latn-RS"/>
         </w:rPr>
-        <w:t>za pretplaćivanje korisnika na kategoriju objava.</w:t>
+        <w:t xml:space="preserve">za pretplaćivanje korisnika na kategoriju </w:t>
+      </w:r>
+      <w:r>
+        <w:rPr>
+          <w:lang w:val="sr-Latn-RS"/>
+        </w:rPr>
+        <w:t>obaveštenja</w:t>
+      </w:r>
+      <w:r>
+        <w:rPr>
+          <w:lang w:val="sr-Latn-RS"/>
+        </w:rPr>
+        <w:t>.</w:t>
       </w:r>
     </w:p>
     <w:p>
@@ -2629,7 +2765,7 @@
           <w:lang w:val="sr-Latn-RS"/>
         </w:rPr>
       </w:pPr>
-      <w:bookmarkStart w:id="2" w:name="_Toc34556186"/>
+      <w:bookmarkStart w:id="3" w:name="_Toc42381975"/>
       <w:r>
         <w:rPr>
           <w:lang w:val="sr-Latn-RS"/>
@@ -2643,7 +2779,7 @@
         <w:tab/>
         <w:t>Namena dokumenta i ciljne grupe</w:t>
       </w:r>
-      <w:bookmarkEnd w:id="2"/>
+      <w:bookmarkEnd w:id="3"/>
     </w:p>
     <w:p>
       <w:pPr>
@@ -2674,7 +2810,7 @@
         </w:rPr>
         <w:tab/>
       </w:r>
-      <w:bookmarkStart w:id="3" w:name="_Toc34556187"/>
+      <w:bookmarkStart w:id="4" w:name="_Toc42381976"/>
       <w:r>
         <w:rPr>
           <w:lang w:val="sr-Latn-RS"/>
@@ -2688,7 +2824,7 @@
         <w:tab/>
         <w:t>Reference</w:t>
       </w:r>
-      <w:bookmarkEnd w:id="3"/>
+      <w:bookmarkEnd w:id="4"/>
     </w:p>
     <w:p>
       <w:pPr>
@@ -2747,7 +2883,7 @@
           <w:lang w:val="sr-Latn-RS"/>
         </w:rPr>
       </w:pPr>
-      <w:bookmarkStart w:id="4" w:name="_Toc34556188"/>
+      <w:bookmarkStart w:id="5" w:name="_Toc42381977"/>
       <w:r>
         <w:rPr>
           <w:lang w:val="sr-Latn-RS"/>
@@ -2761,7 +2897,7 @@
         <w:tab/>
         <w:t>Otvorena pitanja</w:t>
       </w:r>
-      <w:bookmarkEnd w:id="4"/>
+      <w:bookmarkEnd w:id="5"/>
     </w:p>
     <w:p>
       <w:pPr>
@@ -2923,15 +3059,22 @@
           <w:lang w:val="sr-Latn-RS"/>
         </w:rPr>
       </w:pPr>
-      <w:bookmarkStart w:id="5" w:name="_Toc34556189"/>
+      <w:bookmarkStart w:id="6" w:name="_Toc42381978"/>
       <w:r>
         <w:rPr>
           <w:szCs w:val="40"/>
           <w:lang w:val="sr-Latn-RS"/>
         </w:rPr>
-        <w:t>Scenario pretplaćivanja korisnika na kategoriju objava</w:t>
-      </w:r>
-      <w:bookmarkEnd w:id="5"/>
+        <w:t xml:space="preserve">Scenario pretplaćivanja korisnika na kategoriju </w:t>
+      </w:r>
+      <w:r>
+        <w:rPr>
+          <w:szCs w:val="40"/>
+          <w:lang w:val="sr-Latn-RS"/>
+        </w:rPr>
+        <w:t>obaveštenja</w:t>
+      </w:r>
+      <w:bookmarkEnd w:id="6"/>
     </w:p>
     <w:p>
       <w:pPr>
@@ -2945,7 +3088,7 @@
           <w:lang w:val="sr-Latn-RS"/>
         </w:rPr>
       </w:pPr>
-      <w:bookmarkStart w:id="6" w:name="_Toc34556190"/>
+      <w:bookmarkStart w:id="7" w:name="_Toc42381979"/>
       <w:r>
         <w:rPr>
           <w:lang w:val="sr-Latn-RS"/>
@@ -2958,7 +3101,7 @@
         </w:rPr>
         <w:t>s</w:t>
       </w:r>
-      <w:bookmarkEnd w:id="6"/>
+      <w:bookmarkEnd w:id="7"/>
     </w:p>
     <w:p>
       <w:pPr>
@@ -2978,7 +3121,55 @@
         <w:rPr>
           <w:lang w:val="sr-Latn-RS"/>
         </w:rPr>
-        <w:t xml:space="preserve"> neke kategorije korisnik ima mogućnost da se na nju pretplati. Pretplaćivanje na kategoriju objava podrazumeva dobijanje autimatizovanog obaveštenja putem email-a o svakoj novoj objavi koja pripada toj kategoriji objava.</w:t>
+        <w:t xml:space="preserve"> neke kategorije korisnik ima mogućnost da se na nju pretplati. Pretplaćivanje na kategoriju objava podrazumeva dobijanje autimatizovanog ob</w:t>
+      </w:r>
+      <w:r>
+        <w:rPr>
+          <w:lang w:val="sr-Latn-RS"/>
+        </w:rPr>
+        <w:t>aveštenja putem email-a o svakom</w:t>
+      </w:r>
+      <w:r>
+        <w:rPr>
+          <w:lang w:val="sr-Latn-RS"/>
+        </w:rPr>
+        <w:t xml:space="preserve"> novo</w:t>
+      </w:r>
+      <w:r>
+        <w:rPr>
+          <w:lang w:val="sr-Latn-RS"/>
+        </w:rPr>
+        <w:t>m</w:t>
+      </w:r>
+      <w:r>
+        <w:rPr>
+          <w:lang w:val="sr-Latn-RS"/>
+        </w:rPr>
+        <w:t xml:space="preserve"> </w:t>
+      </w:r>
+      <w:r>
+        <w:rPr>
+          <w:lang w:val="sr-Latn-RS"/>
+        </w:rPr>
+        <w:t>obaveštenju koje</w:t>
+      </w:r>
+      <w:r>
+        <w:rPr>
+          <w:lang w:val="sr-Latn-RS"/>
+        </w:rPr>
+        <w:t xml:space="preserve"> pripada toj kategoriji </w:t>
+      </w:r>
+      <w:r>
+        <w:rPr>
+          <w:lang w:val="sr-Latn-RS"/>
+        </w:rPr>
+        <w:t>obaveštenja</w:t>
+      </w:r>
+      <w:r>
+        <w:rPr>
+          <w:lang w:val="sr-Latn-RS"/>
+        </w:rPr>
+        <w:t>.</w:t>
       </w:r>
     </w:p>
     <w:p>
@@ -2993,14 +3184,14 @@
           <w:lang w:val="sr-Latn-RS"/>
         </w:rPr>
       </w:pPr>
-      <w:bookmarkStart w:id="7" w:name="_Toc34556191"/>
+      <w:bookmarkStart w:id="8" w:name="_Toc42381980"/>
       <w:r>
         <w:rPr>
           <w:lang w:val="sr-Latn-RS"/>
         </w:rPr>
         <w:t>Tok događaja</w:t>
       </w:r>
-      <w:bookmarkEnd w:id="7"/>
+      <w:bookmarkEnd w:id="8"/>
     </w:p>
     <w:p>
       <w:pPr>
@@ -3011,7 +3202,7 @@
           <w:lang w:val="sr-Latn-RS"/>
         </w:rPr>
       </w:pPr>
-      <w:bookmarkStart w:id="8" w:name="_Toc34556192"/>
+      <w:bookmarkStart w:id="9" w:name="_Toc42381981"/>
       <w:r>
         <w:rPr>
           <w:lang w:val="sr-Latn-RS"/>
@@ -3034,9 +3225,15 @@
         <w:rPr>
           <w:lang w:val="sr-Latn-RS"/>
         </w:rPr>
-        <w:t>se prijavljuje na kategoriju objava</w:t>
-      </w:r>
-      <w:bookmarkEnd w:id="8"/>
+        <w:t xml:space="preserve">se prijavljuje na kategoriju </w:t>
+      </w:r>
+      <w:r>
+        <w:rPr>
+          <w:lang w:val="sr-Latn-RS"/>
+        </w:rPr>
+        <w:t>obaveštenja</w:t>
+      </w:r>
+      <w:bookmarkEnd w:id="9"/>
     </w:p>
     <w:p>
       <w:pPr>
@@ -3116,7 +3313,13 @@
         <w:rPr>
           <w:lang w:val="sr-Latn-RS"/>
         </w:rPr>
-        <w:t>Korisnik se pritiskom na polje za potvrdu pretplaćuje na odgovarajuću kategoriju objava</w:t>
+        <w:t xml:space="preserve">Korisnik se pritiskom na polje za potvrdu pretplaćuje na odgovarajuću kategoriju </w:t>
+      </w:r>
+      <w:r>
+        <w:rPr>
+          <w:lang w:val="sr-Latn-RS"/>
+        </w:rPr>
+        <w:t>obaveštenja</w:t>
       </w:r>
       <w:r>
         <w:rPr>
@@ -3152,14 +3355,15 @@
           <w:lang w:val="sr-Latn-RS"/>
         </w:rPr>
       </w:pPr>
-      <w:bookmarkStart w:id="9" w:name="_Toc34556193"/>
-      <w:r>
-        <w:rPr>
-          <w:lang w:val="sr-Latn-RS"/>
-        </w:rPr>
+      <w:bookmarkStart w:id="10" w:name="_Toc42381982"/>
+      <w:r>
+        <w:rPr>
+          <w:lang w:val="sr-Latn-RS"/>
+        </w:rPr>
+        <w:lastRenderedPageBreak/>
         <w:t>Posebni zahtevi</w:t>
       </w:r>
-      <w:bookmarkEnd w:id="9"/>
+      <w:bookmarkEnd w:id="10"/>
     </w:p>
     <w:p>
       <w:pPr>
@@ -3188,15 +3392,14 @@
           <w:lang w:val="sr-Latn-RS"/>
         </w:rPr>
       </w:pPr>
-      <w:bookmarkStart w:id="10" w:name="_Toc34556194"/>
-      <w:r>
-        <w:rPr>
-          <w:lang w:val="sr-Latn-RS"/>
-        </w:rPr>
-        <w:lastRenderedPageBreak/>
+      <w:bookmarkStart w:id="11" w:name="_Toc42381983"/>
+      <w:r>
+        <w:rPr>
+          <w:lang w:val="sr-Latn-RS"/>
+        </w:rPr>
         <w:t>Preduslovi</w:t>
       </w:r>
-      <w:bookmarkEnd w:id="10"/>
+      <w:bookmarkEnd w:id="11"/>
     </w:p>
     <w:p>
       <w:pPr>
@@ -3230,8 +3433,12 @@
         </w:rPr>
         <w:t xml:space="preserve"> Korisnik je tipa „neprivilegovani korisnik“.</w:t>
       </w:r>
-      <w:bookmarkStart w:id="11" w:name="_GoBack"/>
-      <w:bookmarkEnd w:id="11"/>
+      <w:r>
+        <w:rPr>
+          <w:lang w:val="sr-Latn-RS"/>
+        </w:rPr>
+        <w:t xml:space="preserve"> Korisnik nije prijavljen na datu kategoriju obaveštenja.</w:t>
+      </w:r>
     </w:p>
     <w:p>
       <w:pPr>
@@ -3242,7 +3449,7 @@
           <w:lang w:val="sr-Latn-RS"/>
         </w:rPr>
       </w:pPr>
-      <w:bookmarkStart w:id="12" w:name="_Toc34556195"/>
+      <w:bookmarkStart w:id="12" w:name="_Toc42381984"/>
       <w:r>
         <w:rPr>
           <w:lang w:val="sr-Latn-RS"/>
@@ -3290,8 +3497,8 @@
 </file>
 
 <file path=word/numbering.xml><?xml version="1.0" encoding="utf-8"?>
-<w:numbering xmlns:wpc="http://schemas.microsoft.com/office/word/2010/wordprocessingCanvas" xmlns:cx="http://schemas.microsoft.com/office/drawing/2014/chartex" xmlns:cx1="http://schemas.microsoft.com/office/drawing/2015/9/8/chartex" xmlns:mc="http://schemas.openxmlformats.org/markup-compatibility/2006" xmlns:o="urn:schemas-microsoft-com:office:office" xmlns:r="http://schemas.openxmlformats.org/officeDocument/2006/relationships" xmlns:m="http://schemas.openxmlformats.org/officeDocument/2006/math" xmlns:v="urn:schemas-microsoft-com:vml" xmlns:wp14="http://schemas.microsoft.com/office/word/2010/wordprocessingDrawing" xmlns:wp="http://schemas.openxmlformats.org/drawingml/2006/wordprocessingDrawing" xmlns:w10="urn:schemas-microsoft-com:office:word" xmlns:w="http://schemas.openxmlformats.org/wordprocessingml/2006/main" xmlns:w14="http://schemas.microsoft.com/office/word/2010/wordml" xmlns:w15="http://schemas.microsoft.com/office/word/2012/wordml" xmlns:w16se="http://schemas.microsoft.com/office/word/2015/wordml/symex" xmlns:wpg="http://schemas.microsoft.com/office/word/2010/wordprocessingGroup" xmlns:wpi="http://schemas.microsoft.com/office/word/2010/wordprocessingInk" xmlns:wne="http://schemas.microsoft.com/office/word/2006/wordml" xmlns:wps="http://schemas.microsoft.com/office/word/2010/wordprocessingShape" mc:Ignorable="w14 w15 w16se wp14">
-  <w:abstractNum w:abstractNumId="0" w15:restartNumberingAfterBreak="0">
+<w:numbering xmlns:wpc="http://schemas.microsoft.com/office/word/2010/wordprocessingCanvas" xmlns:mc="http://schemas.openxmlformats.org/markup-compatibility/2006" xmlns:o="urn:schemas-microsoft-com:office:office" xmlns:r="http://schemas.openxmlformats.org/officeDocument/2006/relationships" xmlns:m="http://schemas.openxmlformats.org/officeDocument/2006/math" xmlns:v="urn:schemas-microsoft-com:vml" xmlns:wp14="http://schemas.microsoft.com/office/word/2010/wordprocessingDrawing" xmlns:wp="http://schemas.openxmlformats.org/drawingml/2006/wordprocessingDrawing" xmlns:w10="urn:schemas-microsoft-com:office:word" xmlns:w="http://schemas.openxmlformats.org/wordprocessingml/2006/main" xmlns:w14="http://schemas.microsoft.com/office/word/2010/wordml" xmlns:wpg="http://schemas.microsoft.com/office/word/2010/wordprocessingGroup" xmlns:wpi="http://schemas.microsoft.com/office/word/2010/wordprocessingInk" xmlns:wne="http://schemas.microsoft.com/office/word/2006/wordml" xmlns:wps="http://schemas.microsoft.com/office/word/2010/wordprocessingShape" mc:Ignorable="w14 wp14">
+  <w:abstractNum w:abstractNumId="0">
     <w:nsid w:val="28267CF3"/>
     <w:multiLevelType w:val="multilevel"/>
     <w:tmpl w:val="993ABAE2"/>
@@ -3412,7 +3619,7 @@
       </w:rPr>
     </w:lvl>
   </w:abstractNum>
-  <w:abstractNum w:abstractNumId="1" w15:restartNumberingAfterBreak="0">
+  <w:abstractNum w:abstractNumId="1">
     <w:nsid w:val="54C71B17"/>
     <w:multiLevelType w:val="hybridMultilevel"/>
     <w:tmpl w:val="2668CEA8"/>
@@ -3501,7 +3708,7 @@
       </w:pPr>
     </w:lvl>
   </w:abstractNum>
-  <w:abstractNum w:abstractNumId="2" w15:restartNumberingAfterBreak="0">
+  <w:abstractNum w:abstractNumId="2">
     <w:nsid w:val="5A43120E"/>
     <w:multiLevelType w:val="hybridMultilevel"/>
     <w:tmpl w:val="BA76B1EC"/>
@@ -3590,7 +3797,7 @@
       </w:pPr>
     </w:lvl>
   </w:abstractNum>
-  <w:abstractNum w:abstractNumId="3" w15:restartNumberingAfterBreak="0">
+  <w:abstractNum w:abstractNumId="3">
     <w:nsid w:val="7C1056D5"/>
     <w:multiLevelType w:val="multilevel"/>
     <w:tmpl w:val="FDC03DF6"/>
@@ -3719,7 +3926,7 @@
 </file>
 
 <file path=word/styles.xml><?xml version="1.0" encoding="utf-8"?>
-<w:styles xmlns:mc="http://schemas.openxmlformats.org/markup-compatibility/2006" xmlns:r="http://schemas.openxmlformats.org/officeDocument/2006/relationships" xmlns:w="http://schemas.openxmlformats.org/wordprocessingml/2006/main" xmlns:w14="http://schemas.microsoft.com/office/word/2010/wordml" xmlns:w15="http://schemas.microsoft.com/office/word/2012/wordml" xmlns:w16se="http://schemas.microsoft.com/office/word/2015/wordml/symex" mc:Ignorable="w14 w15 w16se">
+<w:styles xmlns:mc="http://schemas.openxmlformats.org/markup-compatibility/2006" xmlns:r="http://schemas.openxmlformats.org/officeDocument/2006/relationships" xmlns:w="http://schemas.openxmlformats.org/wordprocessingml/2006/main" xmlns:w14="http://schemas.microsoft.com/office/word/2010/wordml" mc:Ignorable="w14">
   <w:docDefaults>
     <w:rPrDefault>
       <w:rPr>
@@ -3735,378 +3942,144 @@
       </w:pPr>
     </w:pPrDefault>
   </w:docDefaults>
-  <w:latentStyles w:defLockedState="0" w:defUIPriority="99" w:defSemiHidden="0" w:defUnhideWhenUsed="0" w:defQFormat="0" w:count="371">
-    <w:lsdException w:name="Normal" w:uiPriority="0" w:qFormat="1"/>
-    <w:lsdException w:name="heading 1" w:uiPriority="9" w:qFormat="1"/>
-    <w:lsdException w:name="heading 2" w:semiHidden="1" w:uiPriority="9" w:unhideWhenUsed="1" w:qFormat="1"/>
-    <w:lsdException w:name="heading 3" w:semiHidden="1" w:uiPriority="9" w:unhideWhenUsed="1" w:qFormat="1"/>
-    <w:lsdException w:name="heading 4" w:semiHidden="1" w:uiPriority="9" w:unhideWhenUsed="1" w:qFormat="1"/>
-    <w:lsdException w:name="heading 5" w:semiHidden="1" w:uiPriority="9" w:unhideWhenUsed="1" w:qFormat="1"/>
-    <w:lsdException w:name="heading 6" w:semiHidden="1" w:uiPriority="9" w:unhideWhenUsed="1" w:qFormat="1"/>
-    <w:lsdException w:name="heading 7" w:semiHidden="1" w:uiPriority="9" w:unhideWhenUsed="1" w:qFormat="1"/>
-    <w:lsdException w:name="heading 8" w:semiHidden="1" w:uiPriority="9" w:unhideWhenUsed="1" w:qFormat="1"/>
-    <w:lsdException w:name="heading 9" w:semiHidden="1" w:uiPriority="9" w:unhideWhenUsed="1" w:qFormat="1"/>
-    <w:lsdException w:name="index 1" w:semiHidden="1" w:unhideWhenUsed="1"/>
-    <w:lsdException w:name="index 2" w:semiHidden="1" w:unhideWhenUsed="1"/>
-    <w:lsdException w:name="index 3" w:semiHidden="1" w:unhideWhenUsed="1"/>
-    <w:lsdException w:name="index 4" w:semiHidden="1" w:unhideWhenUsed="1"/>
-    <w:lsdException w:name="index 5" w:semiHidden="1" w:unhideWhenUsed="1"/>
-    <w:lsdException w:name="index 6" w:semiHidden="1" w:unhideWhenUsed="1"/>
-    <w:lsdException w:name="index 7" w:semiHidden="1" w:unhideWhenUsed="1"/>
-    <w:lsdException w:name="index 8" w:semiHidden="1" w:unhideWhenUsed="1"/>
-    <w:lsdException w:name="index 9" w:semiHidden="1" w:unhideWhenUsed="1"/>
-    <w:lsdException w:name="toc 1" w:semiHidden="1" w:uiPriority="39" w:unhideWhenUsed="1" w:qFormat="1"/>
-    <w:lsdException w:name="toc 2" w:semiHidden="1" w:uiPriority="39" w:unhideWhenUsed="1" w:qFormat="1"/>
-    <w:lsdException w:name="toc 3" w:semiHidden="1" w:uiPriority="39" w:unhideWhenUsed="1" w:qFormat="1"/>
-    <w:lsdException w:name="toc 4" w:semiHidden="1" w:uiPriority="39" w:unhideWhenUsed="1"/>
-    <w:lsdException w:name="toc 5" w:semiHidden="1" w:uiPriority="39" w:unhideWhenUsed="1"/>
-    <w:lsdException w:name="toc 6" w:semiHidden="1" w:uiPriority="39" w:unhideWhenUsed="1"/>
-    <w:lsdException w:name="toc 7" w:semiHidden="1" w:uiPriority="39" w:unhideWhenUsed="1"/>
-    <w:lsdException w:name="toc 8" w:semiHidden="1" w:uiPriority="39" w:unhideWhenUsed="1"/>
-    <w:lsdException w:name="toc 9" w:semiHidden="1" w:uiPriority="39" w:unhideWhenUsed="1"/>
-    <w:lsdException w:name="Normal Indent" w:semiHidden="1" w:unhideWhenUsed="1"/>
-    <w:lsdException w:name="footnote text" w:semiHidden="1" w:unhideWhenUsed="1"/>
-    <w:lsdException w:name="annotation text" w:semiHidden="1" w:unhideWhenUsed="1"/>
-    <w:lsdException w:name="header" w:semiHidden="1" w:unhideWhenUsed="1"/>
-    <w:lsdException w:name="footer" w:semiHidden="1" w:unhideWhenUsed="1"/>
-    <w:lsdException w:name="index heading" w:semiHidden="1" w:unhideWhenUsed="1"/>
-    <w:lsdException w:name="caption" w:semiHidden="1" w:uiPriority="35" w:unhideWhenUsed="1" w:qFormat="1"/>
-    <w:lsdException w:name="table of figures" w:semiHidden="1" w:unhideWhenUsed="1"/>
-    <w:lsdException w:name="envelope address" w:semiHidden="1" w:unhideWhenUsed="1"/>
-    <w:lsdException w:name="envelope return" w:semiHidden="1" w:unhideWhenUsed="1"/>
-    <w:lsdException w:name="footnote reference" w:semiHidden="1" w:unhideWhenUsed="1"/>
-    <w:lsdException w:name="annotation reference" w:semiHidden="1" w:unhideWhenUsed="1"/>
-    <w:lsdException w:name="line number" w:semiHidden="1" w:unhideWhenUsed="1"/>
-    <w:lsdException w:name="page number" w:semiHidden="1" w:unhideWhenUsed="1"/>
-    <w:lsdException w:name="endnote reference" w:semiHidden="1" w:unhideWhenUsed="1"/>
-    <w:lsdException w:name="endnote text" w:semiHidden="1" w:unhideWhenUsed="1"/>
-    <w:lsdException w:name="table of authorities" w:semiHidden="1" w:unhideWhenUsed="1"/>
-    <w:lsdException w:name="macro" w:semiHidden="1" w:unhideWhenUsed="1"/>
-    <w:lsdException w:name="toa heading" w:semiHidden="1" w:unhideWhenUsed="1"/>
-    <w:lsdException w:name="List" w:semiHidden="1" w:unhideWhenUsed="1"/>
-    <w:lsdException w:name="List Bullet" w:semiHidden="1" w:unhideWhenUsed="1"/>
-    <w:lsdException w:name="List Number" w:semiHidden="1" w:unhideWhenUsed="1"/>
-    <w:lsdException w:name="List 2" w:semiHidden="1" w:unhideWhenUsed="1"/>
-    <w:lsdException w:name="List 3" w:semiHidden="1" w:unhideWhenUsed="1"/>
-    <w:lsdException w:name="List 4" w:semiHidden="1" w:unhideWhenUsed="1"/>
-    <w:lsdException w:name="List 5" w:semiHidden="1" w:unhideWhenUsed="1"/>
-    <w:lsdException w:name="List Bullet 2" w:semiHidden="1" w:unhideWhenUsed="1"/>
-    <w:lsdException w:name="List Bullet 3" w:semiHidden="1" w:unhideWhenUsed="1"/>
-    <w:lsdException w:name="List Bullet 4" w:semiHidden="1" w:unhideWhenUsed="1"/>
-    <w:lsdException w:name="List Bullet 5" w:semiHidden="1" w:unhideWhenUsed="1"/>
-    <w:lsdException w:name="List Number 2" w:semiHidden="1" w:unhideWhenUsed="1"/>
-    <w:lsdException w:name="List Number 3" w:semiHidden="1" w:unhideWhenUsed="1"/>
-    <w:lsdException w:name="List Number 4" w:semiHidden="1" w:unhideWhenUsed="1"/>
-    <w:lsdException w:name="List Number 5" w:semiHidden="1" w:unhideWhenUsed="1"/>
-    <w:lsdException w:name="Title" w:uiPriority="10" w:qFormat="1"/>
-    <w:lsdException w:name="Closing" w:semiHidden="1" w:unhideWhenUsed="1"/>
-    <w:lsdException w:name="Signature" w:semiHidden="1" w:unhideWhenUsed="1"/>
-    <w:lsdException w:name="Default Paragraph Font" w:semiHidden="1" w:uiPriority="1" w:unhideWhenUsed="1"/>
-    <w:lsdException w:name="Body Text" w:semiHidden="1" w:unhideWhenUsed="1"/>
-    <w:lsdException w:name="Body Text Indent" w:semiHidden="1" w:unhideWhenUsed="1"/>
-    <w:lsdException w:name="List Continue" w:semiHidden="1" w:unhideWhenUsed="1"/>
-    <w:lsdException w:name="List Continue 2" w:semiHidden="1" w:unhideWhenUsed="1"/>
-    <w:lsdException w:name="List Continue 3" w:semiHidden="1" w:unhideWhenUsed="1"/>
-    <w:lsdException w:name="List Continue 4" w:semiHidden="1" w:unhideWhenUsed="1"/>
-    <w:lsdException w:name="List Continue 5" w:semiHidden="1" w:unhideWhenUsed="1"/>
-    <w:lsdException w:name="Message Header" w:semiHidden="1" w:unhideWhenUsed="1"/>
-    <w:lsdException w:name="Subtitle" w:uiPriority="11" w:qFormat="1"/>
-    <w:lsdException w:name="Salutation" w:semiHidden="1" w:unhideWhenUsed="1"/>
-    <w:lsdException w:name="Date" w:semiHidden="1" w:unhideWhenUsed="1"/>
-    <w:lsdException w:name="Body Text First Indent" w:semiHidden="1" w:unhideWhenUsed="1"/>
-    <w:lsdException w:name="Body Text First Indent 2" w:semiHidden="1" w:unhideWhenUsed="1"/>
-    <w:lsdException w:name="Note Heading" w:semiHidden="1" w:unhideWhenUsed="1"/>
-    <w:lsdException w:name="Body Text 2" w:semiHidden="1" w:unhideWhenUsed="1"/>
-    <w:lsdException w:name="Body Text 3" w:semiHidden="1" w:unhideWhenUsed="1"/>
-    <w:lsdException w:name="Body Text Indent 2" w:semiHidden="1" w:unhideWhenUsed="1"/>
-    <w:lsdException w:name="Body Text Indent 3" w:semiHidden="1" w:unhideWhenUsed="1"/>
-    <w:lsdException w:name="Block Text" w:semiHidden="1" w:unhideWhenUsed="1"/>
-    <w:lsdException w:name="Hyperlink" w:semiHidden="1" w:unhideWhenUsed="1"/>
-    <w:lsdException w:name="FollowedHyperlink" w:semiHidden="1" w:unhideWhenUsed="1"/>
-    <w:lsdException w:name="Strong" w:uiPriority="22" w:qFormat="1"/>
-    <w:lsdException w:name="Emphasis" w:uiPriority="20" w:qFormat="1"/>
-    <w:lsdException w:name="Document Map" w:semiHidden="1" w:unhideWhenUsed="1"/>
-    <w:lsdException w:name="Plain Text" w:semiHidden="1" w:unhideWhenUsed="1"/>
-    <w:lsdException w:name="E-mail Signature" w:semiHidden="1" w:unhideWhenUsed="1"/>
-    <w:lsdException w:name="HTML Top of Form" w:semiHidden="1" w:unhideWhenUsed="1"/>
-    <w:lsdException w:name="HTML Bottom of Form" w:semiHidden="1" w:unhideWhenUsed="1"/>
-    <w:lsdException w:name="Normal (Web)" w:semiHidden="1" w:unhideWhenUsed="1"/>
-    <w:lsdException w:name="HTML Acronym" w:semiHidden="1" w:unhideWhenUsed="1"/>
-    <w:lsdException w:name="HTML Address" w:semiHidden="1" w:unhideWhenUsed="1"/>
-    <w:lsdException w:name="HTML Cite" w:semiHidden="1" w:unhideWhenUsed="1"/>
-    <w:lsdException w:name="HTML Code" w:semiHidden="1" w:unhideWhenUsed="1"/>
-    <w:lsdException w:name="HTML Definition" w:semiHidden="1" w:unhideWhenUsed="1"/>
-    <w:lsdException w:name="HTML Keyboard" w:semiHidden="1" w:unhideWhenUsed="1"/>
-    <w:lsdException w:name="HTML Preformatted" w:semiHidden="1" w:unhideWhenUsed="1"/>
-    <w:lsdException w:name="HTML Sample" w:semiHidden="1" w:unhideWhenUsed="1"/>
-    <w:lsdException w:name="HTML Typewriter" w:semiHidden="1" w:unhideWhenUsed="1"/>
-    <w:lsdException w:name="HTML Variable" w:semiHidden="1" w:unhideWhenUsed="1"/>
-    <w:lsdException w:name="Normal Table" w:semiHidden="1" w:unhideWhenUsed="1"/>
-    <w:lsdException w:name="annotation subject" w:semiHidden="1" w:unhideWhenUsed="1"/>
-    <w:lsdException w:name="No List" w:semiHidden="1" w:unhideWhenUsed="1"/>
-    <w:lsdException w:name="Outline List 1" w:semiHidden="1" w:unhideWhenUsed="1"/>
-    <w:lsdException w:name="Outline List 2" w:semiHidden="1" w:unhideWhenUsed="1"/>
-    <w:lsdException w:name="Outline List 3" w:semiHidden="1" w:unhideWhenUsed="1"/>
-    <w:lsdException w:name="Table Simple 1" w:semiHidden="1" w:unhideWhenUsed="1"/>
-    <w:lsdException w:name="Table Simple 2" w:semiHidden="1" w:unhideWhenUsed="1"/>
-    <w:lsdException w:name="Table Simple 3" w:semiHidden="1" w:unhideWhenUsed="1"/>
-    <w:lsdException w:name="Table Classic 1" w:semiHidden="1" w:unhideWhenUsed="1"/>
-    <w:lsdException w:name="Table Classic 2" w:semiHidden="1" w:unhideWhenUsed="1"/>
-    <w:lsdException w:name="Table Classic 3" w:semiHidden="1" w:unhideWhenUsed="1"/>
-    <w:lsdException w:name="Table Classic 4" w:semiHidden="1" w:unhideWhenUsed="1"/>
-    <w:lsdException w:name="Table Colorful 1" w:semiHidden="1" w:unhideWhenUsed="1"/>
-    <w:lsdException w:name="Table Colorful 2" w:semiHidden="1" w:unhideWhenUsed="1"/>
-    <w:lsdException w:name="Table Colorful 3" w:semiHidden="1" w:unhideWhenUsed="1"/>
-    <w:lsdException w:name="Table Columns 1" w:semiHidden="1" w:unhideWhenUsed="1"/>
-    <w:lsdException w:name="Table Columns 2" w:semiHidden="1" w:unhideWhenUsed="1"/>
-    <w:lsdException w:name="Table Columns 3" w:semiHidden="1" w:unhideWhenUsed="1"/>
-    <w:lsdException w:name="Table Columns 4" w:semiHidden="1" w:unhideWhenUsed="1"/>
-    <w:lsdException w:name="Table Columns 5" w:semiHidden="1" w:unhideWhenUsed="1"/>
-    <w:lsdException w:name="Table Grid 1" w:semiHidden="1" w:unhideWhenUsed="1"/>
-    <w:lsdException w:name="Table Grid 2" w:semiHidden="1" w:unhideWhenUsed="1"/>
-    <w:lsdException w:name="Table Grid 3" w:semiHidden="1" w:unhideWhenUsed="1"/>
-    <w:lsdException w:name="Table Grid 4" w:semiHidden="1" w:unhideWhenUsed="1"/>
-    <w:lsdException w:name="Table Grid 5" w:semiHidden="1" w:unhideWhenUsed="1"/>
-    <w:lsdException w:name="Table Grid 6" w:semiHidden="1" w:unhideWhenUsed="1"/>
-    <w:lsdException w:name="Table Grid 7" w:semiHidden="1" w:unhideWhenUsed="1"/>
-    <w:lsdException w:name="Table Grid 8" w:semiHidden="1" w:unhideWhenUsed="1"/>
-    <w:lsdException w:name="Table List 1" w:semiHidden="1" w:unhideWhenUsed="1"/>
-    <w:lsdException w:name="Table List 2" w:semiHidden="1" w:unhideWhenUsed="1"/>
-    <w:lsdException w:name="Table List 3" w:semiHidden="1" w:unhideWhenUsed="1"/>
-    <w:lsdException w:name="Table List 4" w:semiHidden="1" w:unhideWhenUsed="1"/>
-    <w:lsdException w:name="Table List 5" w:semiHidden="1" w:unhideWhenUsed="1"/>
-    <w:lsdException w:name="Table List 6" w:semiHidden="1" w:unhideWhenUsed="1"/>
-    <w:lsdException w:name="Table List 7" w:semiHidden="1" w:unhideWhenUsed="1"/>
-    <w:lsdException w:name="Table List 8" w:semiHidden="1" w:unhideWhenUsed="1"/>
-    <w:lsdException w:name="Table 3D effects 1" w:semiHidden="1" w:unhideWhenUsed="1"/>
-    <w:lsdException w:name="Table 3D effects 2" w:semiHidden="1" w:unhideWhenUsed="1"/>
-    <w:lsdException w:name="Table 3D effects 3" w:semiHidden="1" w:unhideWhenUsed="1"/>
-    <w:lsdException w:name="Table Contemporary" w:semiHidden="1" w:unhideWhenUsed="1"/>
-    <w:lsdException w:name="Table Elegant" w:semiHidden="1" w:unhideWhenUsed="1"/>
-    <w:lsdException w:name="Table Professional" w:semiHidden="1" w:unhideWhenUsed="1"/>
-    <w:lsdException w:name="Table Subtle 1" w:semiHidden="1" w:unhideWhenUsed="1"/>
-    <w:lsdException w:name="Table Subtle 2" w:semiHidden="1" w:unhideWhenUsed="1"/>
-    <w:lsdException w:name="Table Web 1" w:semiHidden="1" w:unhideWhenUsed="1"/>
-    <w:lsdException w:name="Table Web 2" w:semiHidden="1" w:unhideWhenUsed="1"/>
-    <w:lsdException w:name="Table Web 3" w:semiHidden="1" w:unhideWhenUsed="1"/>
-    <w:lsdException w:name="Balloon Text" w:semiHidden="1" w:unhideWhenUsed="1"/>
-    <w:lsdException w:name="Table Grid" w:uiPriority="59"/>
-    <w:lsdException w:name="Table Theme" w:semiHidden="1" w:unhideWhenUsed="1"/>
-    <w:lsdException w:name="Placeholder Text" w:semiHidden="1"/>
-    <w:lsdException w:name="No Spacing" w:uiPriority="1" w:qFormat="1"/>
-    <w:lsdException w:name="Light Shading" w:uiPriority="60"/>
-    <w:lsdException w:name="Light List" w:uiPriority="61"/>
-    <w:lsdException w:name="Light Grid" w:uiPriority="62"/>
-    <w:lsdException w:name="Medium Shading 1" w:uiPriority="63"/>
-    <w:lsdException w:name="Medium Shading 2" w:uiPriority="64"/>
-    <w:lsdException w:name="Medium List 1" w:uiPriority="65"/>
-    <w:lsdException w:name="Medium List 2" w:uiPriority="66"/>
-    <w:lsdException w:name="Medium Grid 1" w:uiPriority="67"/>
-    <w:lsdException w:name="Medium Grid 2" w:uiPriority="68"/>
-    <w:lsdException w:name="Medium Grid 3" w:uiPriority="69"/>
-    <w:lsdException w:name="Dark List" w:uiPriority="70"/>
-    <w:lsdException w:name="Colorful Shading" w:uiPriority="71"/>
-    <w:lsdException w:name="Colorful List" w:uiPriority="72"/>
-    <w:lsdException w:name="Colorful Grid" w:uiPriority="73"/>
-    <w:lsdException w:name="Light Shading Accent 1" w:uiPriority="60"/>
-    <w:lsdException w:name="Light List Accent 1" w:uiPriority="61"/>
-    <w:lsdException w:name="Light Grid Accent 1" w:uiPriority="62"/>
-    <w:lsdException w:name="Medium Shading 1 Accent 1" w:uiPriority="63"/>
-    <w:lsdException w:name="Medium Shading 2 Accent 1" w:uiPriority="64"/>
-    <w:lsdException w:name="Medium List 1 Accent 1" w:uiPriority="65"/>
-    <w:lsdException w:name="Revision" w:semiHidden="1"/>
-    <w:lsdException w:name="List Paragraph" w:uiPriority="34" w:qFormat="1"/>
-    <w:lsdException w:name="Quote" w:uiPriority="29" w:qFormat="1"/>
-    <w:lsdException w:name="Intense Quote" w:uiPriority="30" w:qFormat="1"/>
-    <w:lsdException w:name="Medium List 2 Accent 1" w:uiPriority="66"/>
-    <w:lsdException w:name="Medium Grid 1 Accent 1" w:uiPriority="67"/>
-    <w:lsdException w:name="Medium Grid 2 Accent 1" w:uiPriority="68"/>
-    <w:lsdException w:name="Medium Grid 3 Accent 1" w:uiPriority="69"/>
-    <w:lsdException w:name="Dark List Accent 1" w:uiPriority="70"/>
-    <w:lsdException w:name="Colorful Shading Accent 1" w:uiPriority="71"/>
-    <w:lsdException w:name="Colorful List Accent 1" w:uiPriority="72"/>
-    <w:lsdException w:name="Colorful Grid Accent 1" w:uiPriority="73"/>
-    <w:lsdException w:name="Light Shading Accent 2" w:uiPriority="60"/>
-    <w:lsdException w:name="Light List Accent 2" w:uiPriority="61"/>
-    <w:lsdException w:name="Light Grid Accent 2" w:uiPriority="62"/>
-    <w:lsdException w:name="Medium Shading 1 Accent 2" w:uiPriority="63"/>
-    <w:lsdException w:name="Medium Shading 2 Accent 2" w:uiPriority="64"/>
-    <w:lsdException w:name="Medium List 1 Accent 2" w:uiPriority="65"/>
-    <w:lsdException w:name="Medium List 2 Accent 2" w:uiPriority="66"/>
-    <w:lsdException w:name="Medium Grid 1 Accent 2" w:uiPriority="67"/>
-    <w:lsdException w:name="Medium Grid 2 Accent 2" w:uiPriority="68"/>
-    <w:lsdException w:name="Medium Grid 3 Accent 2" w:uiPriority="69"/>
-    <w:lsdException w:name="Dark List Accent 2" w:uiPriority="70"/>
-    <w:lsdException w:name="Colorful Shading Accent 2" w:uiPriority="71"/>
-    <w:lsdException w:name="Colorful List Accent 2" w:uiPriority="72"/>
-    <w:lsdException w:name="Colorful Grid Accent 2" w:uiPriority="73"/>
-    <w:lsdException w:name="Light Shading Accent 3" w:uiPriority="60"/>
-    <w:lsdException w:name="Light List Accent 3" w:uiPriority="61"/>
-    <w:lsdException w:name="Light Grid Accent 3" w:uiPriority="62"/>
-    <w:lsdException w:name="Medium Shading 1 Accent 3" w:uiPriority="63"/>
-    <w:lsdException w:name="Medium Shading 2 Accent 3" w:uiPriority="64"/>
-    <w:lsdException w:name="Medium List 1 Accent 3" w:uiPriority="65"/>
-    <w:lsdException w:name="Medium List 2 Accent 3" w:uiPriority="66"/>
-    <w:lsdException w:name="Medium Grid 1 Accent 3" w:uiPriority="67"/>
-    <w:lsdException w:name="Medium Grid 2 Accent 3" w:uiPriority="68"/>
-    <w:lsdException w:name="Medium Grid 3 Accent 3" w:uiPriority="69"/>
-    <w:lsdException w:name="Dark List Accent 3" w:uiPriority="70"/>
-    <w:lsdException w:name="Colorful Shading Accent 3" w:uiPriority="71"/>
-    <w:lsdException w:name="Colorful List Accent 3" w:uiPriority="72"/>
-    <w:lsdException w:name="Colorful Grid Accent 3" w:uiPriority="73"/>
-    <w:lsdException w:name="Light Shading Accent 4" w:uiPriority="60"/>
-    <w:lsdException w:name="Light List Accent 4" w:uiPriority="61"/>
-    <w:lsdException w:name="Light Grid Accent 4" w:uiPriority="62"/>
-    <w:lsdException w:name="Medium Shading 1 Accent 4" w:uiPriority="63"/>
-    <w:lsdException w:name="Medium Shading 2 Accent 4" w:uiPriority="64"/>
-    <w:lsdException w:name="Medium List 1 Accent 4" w:uiPriority="65"/>
-    <w:lsdException w:name="Medium List 2 Accent 4" w:uiPriority="66"/>
-    <w:lsdException w:name="Medium Grid 1 Accent 4" w:uiPriority="67"/>
-    <w:lsdException w:name="Medium Grid 2 Accent 4" w:uiPriority="68"/>
-    <w:lsdException w:name="Medium Grid 3 Accent 4" w:uiPriority="69"/>
-    <w:lsdException w:name="Dark List Accent 4" w:uiPriority="70"/>
-    <w:lsdException w:name="Colorful Shading Accent 4" w:uiPriority="71"/>
-    <w:lsdException w:name="Colorful List Accent 4" w:uiPriority="72"/>
-    <w:lsdException w:name="Colorful Grid Accent 4" w:uiPriority="73"/>
-    <w:lsdException w:name="Light Shading Accent 5" w:uiPriority="60"/>
-    <w:lsdException w:name="Light List Accent 5" w:uiPriority="61"/>
-    <w:lsdException w:name="Light Grid Accent 5" w:uiPriority="62"/>
-    <w:lsdException w:name="Medium Shading 1 Accent 5" w:uiPriority="63"/>
-    <w:lsdException w:name="Medium Shading 2 Accent 5" w:uiPriority="64"/>
-    <w:lsdException w:name="Medium List 1 Accent 5" w:uiPriority="65"/>
-    <w:lsdException w:name="Medium List 2 Accent 5" w:uiPriority="66"/>
-    <w:lsdException w:name="Medium Grid 1 Accent 5" w:uiPriority="67"/>
-    <w:lsdException w:name="Medium Grid 2 Accent 5" w:uiPriority="68"/>
-    <w:lsdException w:name="Medium Grid 3 Accent 5" w:uiPriority="69"/>
-    <w:lsdException w:name="Dark List Accent 5" w:uiPriority="70"/>
-    <w:lsdException w:name="Colorful Shading Accent 5" w:uiPriority="71"/>
-    <w:lsdException w:name="Colorful List Accent 5" w:uiPriority="72"/>
-    <w:lsdException w:name="Colorful Grid Accent 5" w:uiPriority="73"/>
-    <w:lsdException w:name="Light Shading Accent 6" w:uiPriority="60"/>
-    <w:lsdException w:name="Light List Accent 6" w:uiPriority="61"/>
-    <w:lsdException w:name="Light Grid Accent 6" w:uiPriority="62"/>
-    <w:lsdException w:name="Medium Shading 1 Accent 6" w:uiPriority="63"/>
-    <w:lsdException w:name="Medium Shading 2 Accent 6" w:uiPriority="64"/>
-    <w:lsdException w:name="Medium List 1 Accent 6" w:uiPriority="65"/>
-    <w:lsdException w:name="Medium List 2 Accent 6" w:uiPriority="66"/>
-    <w:lsdException w:name="Medium Grid 1 Accent 6" w:uiPriority="67"/>
-    <w:lsdException w:name="Medium Grid 2 Accent 6" w:uiPriority="68"/>
-    <w:lsdException w:name="Medium Grid 3 Accent 6" w:uiPriority="69"/>
-    <w:lsdException w:name="Dark List Accent 6" w:uiPriority="70"/>
-    <w:lsdException w:name="Colorful Shading Accent 6" w:uiPriority="71"/>
-    <w:lsdException w:name="Colorful List Accent 6" w:uiPriority="72"/>
-    <w:lsdException w:name="Colorful Grid Accent 6" w:uiPriority="73"/>
-    <w:lsdException w:name="Subtle Emphasis" w:uiPriority="19" w:qFormat="1"/>
-    <w:lsdException w:name="Intense Emphasis" w:uiPriority="21" w:qFormat="1"/>
-    <w:lsdException w:name="Subtle Reference" w:uiPriority="31" w:qFormat="1"/>
-    <w:lsdException w:name="Intense Reference" w:uiPriority="32" w:qFormat="1"/>
-    <w:lsdException w:name="Book Title" w:uiPriority="33" w:qFormat="1"/>
-    <w:lsdException w:name="Bibliography" w:semiHidden="1" w:uiPriority="37" w:unhideWhenUsed="1"/>
-    <w:lsdException w:name="TOC Heading" w:semiHidden="1" w:uiPriority="39" w:unhideWhenUsed="1" w:qFormat="1"/>
-    <w:lsdException w:name="Plain Table 1" w:uiPriority="41"/>
-    <w:lsdException w:name="Plain Table 2" w:uiPriority="42"/>
-    <w:lsdException w:name="Plain Table 3" w:uiPriority="43"/>
-    <w:lsdException w:name="Plain Table 4" w:uiPriority="44"/>
-    <w:lsdException w:name="Plain Table 5" w:uiPriority="45"/>
-    <w:lsdException w:name="Grid Table Light" w:uiPriority="40"/>
-    <w:lsdException w:name="Grid Table 1 Light" w:uiPriority="46"/>
-    <w:lsdException w:name="Grid Table 2" w:uiPriority="47"/>
-    <w:lsdException w:name="Grid Table 3" w:uiPriority="48"/>
-    <w:lsdException w:name="Grid Table 4" w:uiPriority="49"/>
-    <w:lsdException w:name="Grid Table 5 Dark" w:uiPriority="50"/>
-    <w:lsdException w:name="Grid Table 6 Colorful" w:uiPriority="51"/>
-    <w:lsdException w:name="Grid Table 7 Colorful" w:uiPriority="52"/>
-    <w:lsdException w:name="Grid Table 1 Light Accent 1" w:uiPriority="46"/>
-    <w:lsdException w:name="Grid Table 2 Accent 1" w:uiPriority="47"/>
-    <w:lsdException w:name="Grid Table 3 Accent 1" w:uiPriority="48"/>
-    <w:lsdException w:name="Grid Table 4 Accent 1" w:uiPriority="49"/>
-    <w:lsdException w:name="Grid Table 5 Dark Accent 1" w:uiPriority="50"/>
-    <w:lsdException w:name="Grid Table 6 Colorful Accent 1" w:uiPriority="51"/>
-    <w:lsdException w:name="Grid Table 7 Colorful Accent 1" w:uiPriority="52"/>
-    <w:lsdException w:name="Grid Table 1 Light Accent 2" w:uiPriority="46"/>
-    <w:lsdException w:name="Grid Table 2 Accent 2" w:uiPriority="47"/>
-    <w:lsdException w:name="Grid Table 3 Accent 2" w:uiPriority="48"/>
-    <w:lsdException w:name="Grid Table 4 Accent 2" w:uiPriority="49"/>
-    <w:lsdException w:name="Grid Table 5 Dark Accent 2" w:uiPriority="50"/>
-    <w:lsdException w:name="Grid Table 6 Colorful Accent 2" w:uiPriority="51"/>
-    <w:lsdException w:name="Grid Table 7 Colorful Accent 2" w:uiPriority="52"/>
-    <w:lsdException w:name="Grid Table 1 Light Accent 3" w:uiPriority="46"/>
-    <w:lsdException w:name="Grid Table 2 Accent 3" w:uiPriority="47"/>
-    <w:lsdException w:name="Grid Table 3 Accent 3" w:uiPriority="48"/>
-    <w:lsdException w:name="Grid Table 4 Accent 3" w:uiPriority="49"/>
-    <w:lsdException w:name="Grid Table 5 Dark Accent 3" w:uiPriority="50"/>
-    <w:lsdException w:name="Grid Table 6 Colorful Accent 3" w:uiPriority="51"/>
-    <w:lsdException w:name="Grid Table 7 Colorful Accent 3" w:uiPriority="52"/>
-    <w:lsdException w:name="Grid Table 1 Light Accent 4" w:uiPriority="46"/>
-    <w:lsdException w:name="Grid Table 2 Accent 4" w:uiPriority="47"/>
-    <w:lsdException w:name="Grid Table 3 Accent 4" w:uiPriority="48"/>
-    <w:lsdException w:name="Grid Table 4 Accent 4" w:uiPriority="49"/>
-    <w:lsdException w:name="Grid Table 5 Dark Accent 4" w:uiPriority="50"/>
-    <w:lsdException w:name="Grid Table 6 Colorful Accent 4" w:uiPriority="51"/>
-    <w:lsdException w:name="Grid Table 7 Colorful Accent 4" w:uiPriority="52"/>
-    <w:lsdException w:name="Grid Table 1 Light Accent 5" w:uiPriority="46"/>
-    <w:lsdException w:name="Grid Table 2 Accent 5" w:uiPriority="47"/>
-    <w:lsdException w:name="Grid Table 3 Accent 5" w:uiPriority="48"/>
-    <w:lsdException w:name="Grid Table 4 Accent 5" w:uiPriority="49"/>
-    <w:lsdException w:name="Grid Table 5 Dark Accent 5" w:uiPriority="50"/>
-    <w:lsdException w:name="Grid Table 6 Colorful Accent 5" w:uiPriority="51"/>
-    <w:lsdException w:name="Grid Table 7 Colorful Accent 5" w:uiPriority="52"/>
-    <w:lsdException w:name="Grid Table 1 Light Accent 6" w:uiPriority="46"/>
-    <w:lsdException w:name="Grid Table 2 Accent 6" w:uiPriority="47"/>
-    <w:lsdException w:name="Grid Table 3 Accent 6" w:uiPriority="48"/>
-    <w:lsdException w:name="Grid Table 4 Accent 6" w:uiPriority="49"/>
-    <w:lsdException w:name="Grid Table 5 Dark Accent 6" w:uiPriority="50"/>
-    <w:lsdException w:name="Grid Table 6 Colorful Accent 6" w:uiPriority="51"/>
-    <w:lsdException w:name="Grid Table 7 Colorful Accent 6" w:uiPriority="52"/>
-    <w:lsdException w:name="List Table 1 Light" w:uiPriority="46"/>
-    <w:lsdException w:name="List Table 2" w:uiPriority="47"/>
-    <w:lsdException w:name="List Table 3" w:uiPriority="48"/>
-    <w:lsdException w:name="List Table 4" w:uiPriority="49"/>
-    <w:lsdException w:name="List Table 5 Dark" w:uiPriority="50"/>
-    <w:lsdException w:name="List Table 6 Colorful" w:uiPriority="51"/>
-    <w:lsdException w:name="List Table 7 Colorful" w:uiPriority="52"/>
-    <w:lsdException w:name="List Table 1 Light Accent 1" w:uiPriority="46"/>
-    <w:lsdException w:name="List Table 2 Accent 1" w:uiPriority="47"/>
-    <w:lsdException w:name="List Table 3 Accent 1" w:uiPriority="48"/>
-    <w:lsdException w:name="List Table 4 Accent 1" w:uiPriority="49"/>
-    <w:lsdException w:name="List Table 5 Dark Accent 1" w:uiPriority="50"/>
-    <w:lsdException w:name="List Table 6 Colorful Accent 1" w:uiPriority="51"/>
-    <w:lsdException w:name="List Table 7 Colorful Accent 1" w:uiPriority="52"/>
-    <w:lsdException w:name="List Table 1 Light Accent 2" w:uiPriority="46"/>
-    <w:lsdException w:name="List Table 2 Accent 2" w:uiPriority="47"/>
-    <w:lsdException w:name="List Table 3 Accent 2" w:uiPriority="48"/>
-    <w:lsdException w:name="List Table 4 Accent 2" w:uiPriority="49"/>
-    <w:lsdException w:name="List Table 5 Dark Accent 2" w:uiPriority="50"/>
-    <w:lsdException w:name="List Table 6 Colorful Accent 2" w:uiPriority="51"/>
-    <w:lsdException w:name="List Table 7 Colorful Accent 2" w:uiPriority="52"/>
-    <w:lsdException w:name="List Table 1 Light Accent 3" w:uiPriority="46"/>
-    <w:lsdException w:name="List Table 2 Accent 3" w:uiPriority="47"/>
-    <w:lsdException w:name="List Table 3 Accent 3" w:uiPriority="48"/>
-    <w:lsdException w:name="List Table 4 Accent 3" w:uiPriority="49"/>
-    <w:lsdException w:name="List Table 5 Dark Accent 3" w:uiPriority="50"/>
-    <w:lsdException w:name="List Table 6 Colorful Accent 3" w:uiPriority="51"/>
-    <w:lsdException w:name="List Table 7 Colorful Accent 3" w:uiPriority="52"/>
-    <w:lsdException w:name="List Table 1 Light Accent 4" w:uiPriority="46"/>
-    <w:lsdException w:name="List Table 2 Accent 4" w:uiPriority="47"/>
-    <w:lsdException w:name="List Table 3 Accent 4" w:uiPriority="48"/>
-    <w:lsdException w:name="List Table 4 Accent 4" w:uiPriority="49"/>
-    <w:lsdException w:name="List Table 5 Dark Accent 4" w:uiPriority="50"/>
-    <w:lsdException w:name="List Table 6 Colorful Accent 4" w:uiPriority="51"/>
-    <w:lsdException w:name="List Table 7 Colorful Accent 4" w:uiPriority="52"/>
-    <w:lsdException w:name="List Table 1 Light Accent 5" w:uiPriority="46"/>
-    <w:lsdException w:name="List Table 2 Accent 5" w:uiPriority="47"/>
-    <w:lsdException w:name="List Table 3 Accent 5" w:uiPriority="48"/>
-    <w:lsdException w:name="List Table 4 Accent 5" w:uiPriority="49"/>
-    <w:lsdException w:name="List Table 5 Dark Accent 5" w:uiPriority="50"/>
-    <w:lsdException w:name="List Table 6 Colorful Accent 5" w:uiPriority="51"/>
-    <w:lsdException w:name="List Table 7 Colorful Accent 5" w:uiPriority="52"/>
-    <w:lsdException w:name="List Table 1 Light Accent 6" w:uiPriority="46"/>
-    <w:lsdException w:name="List Table 2 Accent 6" w:uiPriority="47"/>
-    <w:lsdException w:name="List Table 3 Accent 6" w:uiPriority="48"/>
-    <w:lsdException w:name="List Table 4 Accent 6" w:uiPriority="49"/>
-    <w:lsdException w:name="List Table 5 Dark Accent 6" w:uiPriority="50"/>
-    <w:lsdException w:name="List Table 6 Colorful Accent 6" w:uiPriority="51"/>
-    <w:lsdException w:name="List Table 7 Colorful Accent 6" w:uiPriority="52"/>
+  <w:latentStyles w:defLockedState="0" w:defUIPriority="99" w:defSemiHidden="1" w:defUnhideWhenUsed="1" w:defQFormat="0" w:count="267">
+    <w:lsdException w:name="Normal" w:semiHidden="0" w:uiPriority="0" w:unhideWhenUsed="0" w:qFormat="1"/>
+    <w:lsdException w:name="heading 1" w:semiHidden="0" w:uiPriority="9" w:unhideWhenUsed="0" w:qFormat="1"/>
+    <w:lsdException w:name="heading 2" w:uiPriority="9" w:qFormat="1"/>
+    <w:lsdException w:name="heading 3" w:uiPriority="9" w:qFormat="1"/>
+    <w:lsdException w:name="heading 4" w:uiPriority="9" w:qFormat="1"/>
+    <w:lsdException w:name="heading 5" w:uiPriority="9" w:qFormat="1"/>
+    <w:lsdException w:name="heading 6" w:uiPriority="9" w:qFormat="1"/>
+    <w:lsdException w:name="heading 7" w:uiPriority="9" w:qFormat="1"/>
+    <w:lsdException w:name="heading 8" w:uiPriority="9" w:qFormat="1"/>
+    <w:lsdException w:name="heading 9" w:uiPriority="9" w:qFormat="1"/>
+    <w:lsdException w:name="toc 1" w:uiPriority="39" w:qFormat="1"/>
+    <w:lsdException w:name="toc 2" w:uiPriority="39" w:qFormat="1"/>
+    <w:lsdException w:name="toc 3" w:uiPriority="39" w:qFormat="1"/>
+    <w:lsdException w:name="toc 4" w:uiPriority="39"/>
+    <w:lsdException w:name="toc 5" w:uiPriority="39"/>
+    <w:lsdException w:name="toc 6" w:uiPriority="39"/>
+    <w:lsdException w:name="toc 7" w:uiPriority="39"/>
+    <w:lsdException w:name="toc 8" w:uiPriority="39"/>
+    <w:lsdException w:name="toc 9" w:uiPriority="39"/>
+    <w:lsdException w:name="caption" w:uiPriority="35" w:qFormat="1"/>
+    <w:lsdException w:name="Title" w:semiHidden="0" w:uiPriority="10" w:unhideWhenUsed="0" w:qFormat="1"/>
+    <w:lsdException w:name="Default Paragraph Font" w:uiPriority="1"/>
+    <w:lsdException w:name="Subtitle" w:semiHidden="0" w:uiPriority="11" w:unhideWhenUsed="0" w:qFormat="1"/>
+    <w:lsdException w:name="Strong" w:semiHidden="0" w:uiPriority="22" w:unhideWhenUsed="0" w:qFormat="1"/>
+    <w:lsdException w:name="Emphasis" w:semiHidden="0" w:uiPriority="20" w:unhideWhenUsed="0" w:qFormat="1"/>
+    <w:lsdException w:name="Table Grid" w:semiHidden="0" w:uiPriority="59" w:unhideWhenUsed="0"/>
+    <w:lsdException w:name="Placeholder Text" w:unhideWhenUsed="0"/>
+    <w:lsdException w:name="No Spacing" w:semiHidden="0" w:uiPriority="1" w:unhideWhenUsed="0" w:qFormat="1"/>
+    <w:lsdException w:name="Light Shading" w:semiHidden="0" w:uiPriority="60" w:unhideWhenUsed="0"/>
+    <w:lsdException w:name="Light List" w:semiHidden="0" w:uiPriority="61" w:unhideWhenUsed="0"/>
+    <w:lsdException w:name="Light Grid" w:semiHidden="0" w:uiPriority="62" w:unhideWhenUsed="0"/>
+    <w:lsdException w:name="Medium Shading 1" w:semiHidden="0" w:uiPriority="63" w:unhideWhenUsed="0"/>
+    <w:lsdException w:name="Medium Shading 2" w:semiHidden="0" w:uiPriority="64" w:unhideWhenUsed="0"/>
+    <w:lsdException w:name="Medium List 1" w:semiHidden="0" w:uiPriority="65" w:unhideWhenUsed="0"/>
+    <w:lsdException w:name="Medium List 2" w:semiHidden="0" w:uiPriority="66" w:unhideWhenUsed="0"/>
+    <w:lsdException w:name="Medium Grid 1" w:semiHidden="0" w:uiPriority="67" w:unhideWhenUsed="0"/>
+    <w:lsdException w:name="Medium Grid 2" w:semiHidden="0" w:uiPriority="68" w:unhideWhenUsed="0"/>
+    <w:lsdException w:name="Medium Grid 3" w:semiHidden="0" w:uiPriority="69" w:unhideWhenUsed="0"/>
+    <w:lsdException w:name="Dark List" w:semiHidden="0" w:uiPriority="70" w:unhideWhenUsed="0"/>
+    <w:lsdException w:name="Colorful Shading" w:semiHidden="0" w:uiPriority="71" w:unhideWhenUsed="0"/>
+    <w:lsdException w:name="Colorful List" w:semiHidden="0" w:uiPriority="72" w:unhideWhenUsed="0"/>
+    <w:lsdException w:name="Colorful Grid" w:semiHidden="0" w:uiPriority="73" w:unhideWhenUsed="0"/>
+    <w:lsdException w:name="Light Shading Accent 1" w:semiHidden="0" w:uiPriority="60" w:unhideWhenUsed="0"/>
+    <w:lsdException w:name="Light List Accent 1" w:semiHidden="0" w:uiPriority="61" w:unhideWhenUsed="0"/>
+    <w:lsdException w:name="Light Grid Accent 1" w:semiHidden="0" w:uiPriority="62" w:unhideWhenUsed="0"/>
+    <w:lsdException w:name="Medium Shading 1 Accent 1" w:semiHidden="0" w:uiPriority="63" w:unhideWhenUsed="0"/>
+    <w:lsdException w:name="Medium Shading 2 Accent 1" w:semiHidden="0" w:uiPriority="64" w:unhideWhenUsed="0"/>
+    <w:lsdException w:name="Medium List 1 Accent 1" w:semiHidden="0" w:uiPriority="65" w:unhideWhenUsed="0"/>
+    <w:lsdException w:name="Revision" w:unhideWhenUsed="0"/>
+    <w:lsdException w:name="List Paragraph" w:semiHidden="0" w:uiPriority="34" w:unhideWhenUsed="0" w:qFormat="1"/>
+    <w:lsdException w:name="Quote" w:semiHidden="0" w:uiPriority="29" w:unhideWhenUsed="0" w:qFormat="1"/>
+    <w:lsdException w:name="Intense Quote" w:semiHidden="0" w:uiPriority="30" w:unhideWhenUsed="0" w:qFormat="1"/>
+    <w:lsdException w:name="Medium List 2 Accent 1" w:semiHidden="0" w:uiPriority="66" w:unhideWhenUsed="0"/>
+    <w:lsdException w:name="Medium Grid 1 Accent 1" w:semiHidden="0" w:uiPriority="67" w:unhideWhenUsed="0"/>
+    <w:lsdException w:name="Medium Grid 2 Accent 1" w:semiHidden="0" w:uiPriority="68" w:unhideWhenUsed="0"/>
+    <w:lsdException w:name="Medium Grid 3 Accent 1" w:semiHidden="0" w:uiPriority="69" w:unhideWhenUsed="0"/>
+    <w:lsdException w:name="Dark List Accent 1" w:semiHidden="0" w:uiPriority="70" w:unhideWhenUsed="0"/>
+    <w:lsdException w:name="Colorful Shading Accent 1" w:semiHidden="0" w:uiPriority="71" w:unhideWhenUsed="0"/>
+    <w:lsdException w:name="Colorful List Accent 1" w:semiHidden="0" w:uiPriority="72" w:unhideWhenUsed="0"/>
+    <w:lsdException w:name="Colorful Grid Accent 1" w:semiHidden="0" w:uiPriority="73" w:unhideWhenUsed="0"/>
+    <w:lsdException w:name="Light Shading Accent 2" w:semiHidden="0" w:uiPriority="60" w:unhideWhenUsed="0"/>
+    <w:lsdException w:name="Light List Accent 2" w:semiHidden="0" w:uiPriority="61" w:unhideWhenUsed="0"/>
+    <w:lsdException w:name="Light Grid Accent 2" w:semiHidden="0" w:uiPriority="62" w:unhideWhenUsed="0"/>
+    <w:lsdException w:name="Medium Shading 1 Accent 2" w:semiHidden="0" w:uiPriority="63" w:unhideWhenUsed="0"/>
+    <w:lsdException w:name="Medium Shading 2 Accent 2" w:semiHidden="0" w:uiPriority="64" w:unhideWhenUsed="0"/>
+    <w:lsdException w:name="Medium List 1 Accent 2" w:semiHidden="0" w:uiPriority="65" w:unhideWhenUsed="0"/>
+    <w:lsdException w:name="Medium List 2 Accent 2" w:semiHidden="0" w:uiPriority="66" w:unhideWhenUsed="0"/>
+    <w:lsdException w:name="Medium Grid 1 Accent 2" w:semiHidden="0" w:uiPriority="67" w:unhideWhenUsed="0"/>
+    <w:lsdException w:name="Medium Grid 2 Accent 2" w:semiHidden="0" w:uiPriority="68" w:unhideWhenUsed="0"/>
+    <w:lsdException w:name="Medium Grid 3 Accent 2" w:semiHidden="0" w:uiPriority="69" w:unhideWhenUsed="0"/>
+    <w:lsdException w:name="Dark List Accent 2" w:semiHidden="0" w:uiPriority="70" w:unhideWhenUsed="0"/>
+    <w:lsdException w:name="Colorful Shading Accent 2" w:semiHidden="0" w:uiPriority="71" w:unhideWhenUsed="0"/>
+    <w:lsdException w:name="Colorful List Accent 2" w:semiHidden="0" w:uiPriority="72" w:unhideWhenUsed="0"/>
+    <w:lsdException w:name="Colorful Grid Accent 2" w:semiHidden="0" w:uiPriority="73" w:unhideWhenUsed="0"/>
+    <w:lsdException w:name="Light Shading Accent 3" w:semiHidden="0" w:uiPriority="60" w:unhideWhenUsed="0"/>
+    <w:lsdException w:name="Light List Accent 3" w:semiHidden="0" w:uiPriority="61" w:unhideWhenUsed="0"/>
+    <w:lsdException w:name="Light Grid Accent 3" w:semiHidden="0" w:uiPriority="62" w:unhideWhenUsed="0"/>
+    <w:lsdException w:name="Medium Shading 1 Accent 3" w:semiHidden="0" w:uiPriority="63" w:unhideWhenUsed="0"/>
+    <w:lsdException w:name="Medium Shading 2 Accent 3" w:semiHidden="0" w:uiPriority="64" w:unhideWhenUsed="0"/>
+    <w:lsdException w:name="Medium List 1 Accent 3" w:semiHidden="0" w:uiPriority="65" w:unhideWhenUsed="0"/>
+    <w:lsdException w:name="Medium List 2 Accent 3" w:semiHidden="0" w:uiPriority="66" w:unhideWhenUsed="0"/>
+    <w:lsdException w:name="Medium Grid 1 Accent 3" w:semiHidden="0" w:uiPriority="67" w:unhideWhenUsed="0"/>
+    <w:lsdException w:name="Medium Grid 2 Accent 3" w:semiHidden="0" w:uiPriority="68" w:unhideWhenUsed="0"/>
+    <w:lsdException w:name="Medium Grid 3 Accent 3" w:semiHidden="0" w:uiPriority="69" w:unhideWhenUsed="0"/>
+    <w:lsdException w:name="Dark List Accent 3" w:semiHidden="0" w:uiPriority="70" w:unhideWhenUsed="0"/>
+    <w:lsdException w:name="Colorful Shading Accent 3" w:semiHidden="0" w:uiPriority="71" w:unhideWhenUsed="0"/>
+    <w:lsdException w:name="Colorful List Accent 3" w:semiHidden="0" w:uiPriority="72" w:unhideWhenUsed="0"/>
+    <w:lsdException w:name="Colorful Grid Accent 3" w:semiHidden="0" w:uiPriority="73" w:unhideWhenUsed="0"/>
+    <w:lsdException w:name="Light Shading Accent 4" w:semiHidden="0" w:uiPriority="60" w:unhideWhenUsed="0"/>
+    <w:lsdException w:name="Light List Accent 4" w:semiHidden="0" w:uiPriority="61" w:unhideWhenUsed="0"/>
+    <w:lsdException w:name="Light Grid Accent 4" w:semiHidden="0" w:uiPriority="62" w:unhideWhenUsed="0"/>
+    <w:lsdException w:name="Medium Shading 1 Accent 4" w:semiHidden="0" w:uiPriority="63" w:unhideWhenUsed="0"/>
+    <w:lsdException w:name="Medium Shading 2 Accent 4" w:semiHidden="0" w:uiPriority="64" w:unhideWhenUsed="0"/>
+    <w:lsdException w:name="Medium List 1 Accent 4" w:semiHidden="0" w:uiPriority="65" w:unhideWhenUsed="0"/>
+    <w:lsdException w:name="Medium List 2 Accent 4" w:semiHidden="0" w:uiPriority="66" w:unhideWhenUsed="0"/>
+    <w:lsdException w:name="Medium Grid 1 Accent 4" w:semiHidden="0" w:uiPriority="67" w:unhideWhenUsed="0"/>
+    <w:lsdException w:name="Medium Grid 2 Accent 4" w:semiHidden="0" w:uiPriority="68" w:unhideWhenUsed="0"/>
+    <w:lsdException w:name="Medium Grid 3 Accent 4" w:semiHidden="0" w:uiPriority="69" w:unhideWhenUsed="0"/>
+    <w:lsdException w:name="Dark List Accent 4" w:semiHidden="0" w:uiPriority="70" w:unhideWhenUsed="0"/>
+    <w:lsdException w:name="Colorful Shading Accent 4" w:semiHidden="0" w:uiPriority="71" w:unhideWhenUsed="0"/>
+    <w:lsdException w:name="Colorful List Accent 4" w:semiHidden="0" w:uiPriority="72" w:unhideWhenUsed="0"/>
+    <w:lsdException w:name="Colorful Grid Accent 4" w:semiHidden="0" w:uiPriority="73" w:unhideWhenUsed="0"/>
+    <w:lsdException w:name="Light Shading Accent 5" w:semiHidden="0" w:uiPriority="60" w:unhideWhenUsed="0"/>
+    <w:lsdException w:name="Light List Accent 5" w:semiHidden="0" w:uiPriority="61" w:unhideWhenUsed="0"/>
+    <w:lsdException w:name="Light Grid Accent 5" w:semiHidden="0" w:uiPriority="62" w:unhideWhenUsed="0"/>
+    <w:lsdException w:name="Medium Shading 1 Accent 5" w:semiHidden="0" w:uiPriority="63" w:unhideWhenUsed="0"/>
+    <w:lsdException w:name="Medium Shading 2 Accent 5" w:semiHidden="0" w:uiPriority="64" w:unhideWhenUsed="0"/>
+    <w:lsdException w:name="Medium List 1 Accent 5" w:semiHidden="0" w:uiPriority="65" w:unhideWhenUsed="0"/>
+    <w:lsdException w:name="Medium List 2 Accent 5" w:semiHidden="0" w:uiPriority="66" w:unhideWhenUsed="0"/>
+    <w:lsdException w:name="Medium Grid 1 Accent 5" w:semiHidden="0" w:uiPriority="67" w:unhideWhenUsed="0"/>
+    <w:lsdException w:name="Medium Grid 2 Accent 5" w:semiHidden="0" w:uiPriority="68" w:unhideWhenUsed="0"/>
+    <w:lsdException w:name="Medium Grid 3 Accent 5" w:semiHidden="0" w:uiPriority="69" w:unhideWhenUsed="0"/>
+    <w:lsdException w:name="Dark List Accent 5" w:semiHidden="0" w:uiPriority="70" w:unhideWhenUsed="0"/>
+    <w:lsdException w:name="Colorful Shading Accent 5" w:semiHidden="0" w:uiPriority="71" w:unhideWhenUsed="0"/>
+    <w:lsdException w:name="Colorful List Accent 5" w:semiHidden="0" w:uiPriority="72" w:unhideWhenUsed="0"/>
+    <w:lsdException w:name="Colorful Grid Accent 5" w:semiHidden="0" w:uiPriority="73" w:unhideWhenUsed="0"/>
+    <w:lsdException w:name="Light Shading Accent 6" w:semiHidden="0" w:uiPriority="60" w:unhideWhenUsed="0"/>
+    <w:lsdException w:name="Light List Accent 6" w:semiHidden="0" w:uiPriority="61" w:unhideWhenUsed="0"/>
+    <w:lsdException w:name="Light Grid Accent 6" w:semiHidden="0" w:uiPriority="62" w:unhideWhenUsed="0"/>
+    <w:lsdException w:name="Medium Shading 1 Accent 6" w:semiHidden="0" w:uiPriority="63" w:unhideWhenUsed="0"/>
+    <w:lsdException w:name="Medium Shading 2 Accent 6" w:semiHidden="0" w:uiPriority="64" w:unhideWhenUsed="0"/>
+    <w:lsdException w:name="Medium List 1 Accent 6" w:semiHidden="0" w:uiPriority="65" w:unhideWhenUsed="0"/>
+    <w:lsdException w:name="Medium List 2 Accent 6" w:semiHidden="0" w:uiPriority="66" w:unhideWhenUsed="0"/>
+    <w:lsdException w:name="Medium Grid 1 Accent 6" w:semiHidden="0" w:uiPriority="67" w:unhideWhenUsed="0"/>
+    <w:lsdException w:name="Medium Grid 2 Accent 6" w:semiHidden="0" w:uiPriority="68" w:unhideWhenUsed="0"/>
+    <w:lsdException w:name="Medium Grid 3 Accent 6" w:semiHidden="0" w:uiPriority="69" w:unhideWhenUsed="0"/>
+    <w:lsdException w:name="Dark List Accent 6" w:semiHidden="0" w:uiPriority="70" w:unhideWhenUsed="0"/>
+    <w:lsdException w:name="Colorful Shading Accent 6" w:semiHidden="0" w:uiPriority="71" w:unhideWhenUsed="0"/>
+    <w:lsdException w:name="Colorful List Accent 6" w:semiHidden="0" w:uiPriority="72" w:unhideWhenUsed="0"/>
+    <w:lsdException w:name="Colorful Grid Accent 6" w:semiHidden="0" w:uiPriority="73" w:unhideWhenUsed="0"/>
+    <w:lsdException w:name="Subtle Emphasis" w:semiHidden="0" w:uiPriority="19" w:unhideWhenUsed="0" w:qFormat="1"/>
+    <w:lsdException w:name="Intense Emphasis" w:semiHidden="0" w:uiPriority="21" w:unhideWhenUsed="0" w:qFormat="1"/>
+    <w:lsdException w:name="Subtle Reference" w:semiHidden="0" w:uiPriority="31" w:unhideWhenUsed="0" w:qFormat="1"/>
+    <w:lsdException w:name="Intense Reference" w:semiHidden="0" w:uiPriority="32" w:unhideWhenUsed="0" w:qFormat="1"/>
+    <w:lsdException w:name="Book Title" w:semiHidden="0" w:uiPriority="33" w:unhideWhenUsed="0" w:qFormat="1"/>
+    <w:lsdException w:name="Bibliography" w:uiPriority="37"/>
+    <w:lsdException w:name="TOC Heading" w:uiPriority="39" w:qFormat="1"/>
   </w:latentStyles>
   <w:style w:type="paragraph" w:default="1" w:styleId="Normal">
     <w:name w:val="Normal"/>
@@ -4388,6 +4361,7 @@
       <w:spacing w:after="0" w:line="240" w:lineRule="auto"/>
     </w:pPr>
     <w:tblPr>
+      <w:tblInd w:w="0" w:type="dxa"/>
       <w:tblBorders>
         <w:top w:val="single" w:sz="4" w:space="0" w:color="auto"/>
         <w:left w:val="single" w:sz="4" w:space="0" w:color="auto"/>
@@ -4396,6 +4370,491 @@
         <w:insideH w:val="single" w:sz="4" w:space="0" w:color="auto"/>
         <w:insideV w:val="single" w:sz="4" w:space="0" w:color="auto"/>
       </w:tblBorders>
+      <w:tblCellMar>
+        <w:top w:w="0" w:type="dxa"/>
+        <w:left w:w="108" w:type="dxa"/>
+        <w:bottom w:w="0" w:type="dxa"/>
+        <w:right w:w="108" w:type="dxa"/>
+      </w:tblCellMar>
+    </w:tblPr>
+  </w:style>
+  <w:style w:type="character" w:customStyle="1" w:styleId="Heading3Char">
+    <w:name w:val="Heading 3 Char"/>
+    <w:basedOn w:val="DefaultParagraphFont"/>
+    <w:link w:val="Heading3"/>
+    <w:uiPriority w:val="9"/>
+    <w:rsid w:val="001319D5"/>
+    <w:rPr>
+      <w:rFonts w:asciiTheme="majorHAnsi" w:eastAsiaTheme="majorEastAsia" w:hAnsiTheme="majorHAnsi" w:cstheme="majorBidi"/>
+      <w:bCs/>
+      <w:color w:val="000000" w:themeColor="text1"/>
+    </w:rPr>
+  </w:style>
+  <w:style w:type="character" w:styleId="Hyperlink">
+    <w:name w:val="Hyperlink"/>
+    <w:basedOn w:val="DefaultParagraphFont"/>
+    <w:uiPriority w:val="99"/>
+    <w:unhideWhenUsed/>
+    <w:rsid w:val="00DA70C0"/>
+    <w:rPr>
+      <w:color w:val="0000FF" w:themeColor="hyperlink"/>
+      <w:u w:val="single"/>
+    </w:rPr>
+  </w:style>
+</w:styles>
+</file>
+
+<file path=word/stylesWithEffects.xml><?xml version="1.0" encoding="utf-8"?>
+<w:styles xmlns:wpc="http://schemas.microsoft.com/office/word/2010/wordprocessingCanvas" xmlns:mc="http://schemas.openxmlformats.org/markup-compatibility/2006" xmlns:o="urn:schemas-microsoft-com:office:office" xmlns:r="http://schemas.openxmlformats.org/officeDocument/2006/relationships" xmlns:m="http://schemas.openxmlformats.org/officeDocument/2006/math" xmlns:v="urn:schemas-microsoft-com:vml" xmlns:wp14="http://schemas.microsoft.com/office/word/2010/wordprocessingDrawing" xmlns:wp="http://schemas.openxmlformats.org/drawingml/2006/wordprocessingDrawing" xmlns:w10="urn:schemas-microsoft-com:office:word" xmlns:w="http://schemas.openxmlformats.org/wordprocessingml/2006/main" xmlns:w14="http://schemas.microsoft.com/office/word/2010/wordml" xmlns:wpg="http://schemas.microsoft.com/office/word/2010/wordprocessingGroup" xmlns:wpi="http://schemas.microsoft.com/office/word/2010/wordprocessingInk" xmlns:wne="http://schemas.microsoft.com/office/word/2006/wordml" xmlns:wps="http://schemas.microsoft.com/office/word/2010/wordprocessingShape" mc:Ignorable="w14 wp14">
+  <w:docDefaults>
+    <w:rPrDefault>
+      <w:rPr>
+        <w:rFonts w:asciiTheme="minorHAnsi" w:eastAsiaTheme="minorHAnsi" w:hAnsiTheme="minorHAnsi" w:cstheme="minorBidi"/>
+        <w:sz w:val="22"/>
+        <w:szCs w:val="22"/>
+        <w:lang w:val="en-US" w:eastAsia="en-US" w:bidi="ar-SA"/>
+      </w:rPr>
+    </w:rPrDefault>
+    <w:pPrDefault>
+      <w:pPr>
+        <w:spacing w:after="200" w:line="276" w:lineRule="auto"/>
+      </w:pPr>
+    </w:pPrDefault>
+  </w:docDefaults>
+  <w:latentStyles w:defLockedState="0" w:defUIPriority="99" w:defSemiHidden="1" w:defUnhideWhenUsed="1" w:defQFormat="0" w:count="267">
+    <w:lsdException w:name="Normal" w:semiHidden="0" w:uiPriority="0" w:unhideWhenUsed="0" w:qFormat="1"/>
+    <w:lsdException w:name="heading 1" w:semiHidden="0" w:uiPriority="9" w:unhideWhenUsed="0" w:qFormat="1"/>
+    <w:lsdException w:name="heading 2" w:uiPriority="9" w:qFormat="1"/>
+    <w:lsdException w:name="heading 3" w:uiPriority="9" w:qFormat="1"/>
+    <w:lsdException w:name="heading 4" w:uiPriority="9" w:qFormat="1"/>
+    <w:lsdException w:name="heading 5" w:uiPriority="9" w:qFormat="1"/>
+    <w:lsdException w:name="heading 6" w:uiPriority="9" w:qFormat="1"/>
+    <w:lsdException w:name="heading 7" w:uiPriority="9" w:qFormat="1"/>
+    <w:lsdException w:name="heading 8" w:uiPriority="9" w:qFormat="1"/>
+    <w:lsdException w:name="heading 9" w:uiPriority="9" w:qFormat="1"/>
+    <w:lsdException w:name="toc 1" w:uiPriority="39" w:qFormat="1"/>
+    <w:lsdException w:name="toc 2" w:uiPriority="39" w:qFormat="1"/>
+    <w:lsdException w:name="toc 3" w:uiPriority="39" w:qFormat="1"/>
+    <w:lsdException w:name="toc 4" w:uiPriority="39"/>
+    <w:lsdException w:name="toc 5" w:uiPriority="39"/>
+    <w:lsdException w:name="toc 6" w:uiPriority="39"/>
+    <w:lsdException w:name="toc 7" w:uiPriority="39"/>
+    <w:lsdException w:name="toc 8" w:uiPriority="39"/>
+    <w:lsdException w:name="toc 9" w:uiPriority="39"/>
+    <w:lsdException w:name="caption" w:uiPriority="35" w:qFormat="1"/>
+    <w:lsdException w:name="Title" w:semiHidden="0" w:uiPriority="10" w:unhideWhenUsed="0" w:qFormat="1"/>
+    <w:lsdException w:name="Default Paragraph Font" w:uiPriority="1"/>
+    <w:lsdException w:name="Subtitle" w:semiHidden="0" w:uiPriority="11" w:unhideWhenUsed="0" w:qFormat="1"/>
+    <w:lsdException w:name="Strong" w:semiHidden="0" w:uiPriority="22" w:unhideWhenUsed="0" w:qFormat="1"/>
+    <w:lsdException w:name="Emphasis" w:semiHidden="0" w:uiPriority="20" w:unhideWhenUsed="0" w:qFormat="1"/>
+    <w:lsdException w:name="Table Grid" w:semiHidden="0" w:uiPriority="59" w:unhideWhenUsed="0"/>
+    <w:lsdException w:name="Placeholder Text" w:unhideWhenUsed="0"/>
+    <w:lsdException w:name="No Spacing" w:semiHidden="0" w:uiPriority="1" w:unhideWhenUsed="0" w:qFormat="1"/>
+    <w:lsdException w:name="Light Shading" w:semiHidden="0" w:uiPriority="60" w:unhideWhenUsed="0"/>
+    <w:lsdException w:name="Light List" w:semiHidden="0" w:uiPriority="61" w:unhideWhenUsed="0"/>
+    <w:lsdException w:name="Light Grid" w:semiHidden="0" w:uiPriority="62" w:unhideWhenUsed="0"/>
+    <w:lsdException w:name="Medium Shading 1" w:semiHidden="0" w:uiPriority="63" w:unhideWhenUsed="0"/>
+    <w:lsdException w:name="Medium Shading 2" w:semiHidden="0" w:uiPriority="64" w:unhideWhenUsed="0"/>
+    <w:lsdException w:name="Medium List 1" w:semiHidden="0" w:uiPriority="65" w:unhideWhenUsed="0"/>
+    <w:lsdException w:name="Medium List 2" w:semiHidden="0" w:uiPriority="66" w:unhideWhenUsed="0"/>
+    <w:lsdException w:name="Medium Grid 1" w:semiHidden="0" w:uiPriority="67" w:unhideWhenUsed="0"/>
+    <w:lsdException w:name="Medium Grid 2" w:semiHidden="0" w:uiPriority="68" w:unhideWhenUsed="0"/>
+    <w:lsdException w:name="Medium Grid 3" w:semiHidden="0" w:uiPriority="69" w:unhideWhenUsed="0"/>
+    <w:lsdException w:name="Dark List" w:semiHidden="0" w:uiPriority="70" w:unhideWhenUsed="0"/>
+    <w:lsdException w:name="Colorful Shading" w:semiHidden="0" w:uiPriority="71" w:unhideWhenUsed="0"/>
+    <w:lsdException w:name="Colorful List" w:semiHidden="0" w:uiPriority="72" w:unhideWhenUsed="0"/>
+    <w:lsdException w:name="Colorful Grid" w:semiHidden="0" w:uiPriority="73" w:unhideWhenUsed="0"/>
+    <w:lsdException w:name="Light Shading Accent 1" w:semiHidden="0" w:uiPriority="60" w:unhideWhenUsed="0"/>
+    <w:lsdException w:name="Light List Accent 1" w:semiHidden="0" w:uiPriority="61" w:unhideWhenUsed="0"/>
+    <w:lsdException w:name="Light Grid Accent 1" w:semiHidden="0" w:uiPriority="62" w:unhideWhenUsed="0"/>
+    <w:lsdException w:name="Medium Shading 1 Accent 1" w:semiHidden="0" w:uiPriority="63" w:unhideWhenUsed="0"/>
+    <w:lsdException w:name="Medium Shading 2 Accent 1" w:semiHidden="0" w:uiPriority="64" w:unhideWhenUsed="0"/>
+    <w:lsdException w:name="Medium List 1 Accent 1" w:semiHidden="0" w:uiPriority="65" w:unhideWhenUsed="0"/>
+    <w:lsdException w:name="Revision" w:unhideWhenUsed="0"/>
+    <w:lsdException w:name="List Paragraph" w:semiHidden="0" w:uiPriority="34" w:unhideWhenUsed="0" w:qFormat="1"/>
+    <w:lsdException w:name="Quote" w:semiHidden="0" w:uiPriority="29" w:unhideWhenUsed="0" w:qFormat="1"/>
+    <w:lsdException w:name="Intense Quote" w:semiHidden="0" w:uiPriority="30" w:unhideWhenUsed="0" w:qFormat="1"/>
+    <w:lsdException w:name="Medium List 2 Accent 1" w:semiHidden="0" w:uiPriority="66" w:unhideWhenUsed="0"/>
+    <w:lsdException w:name="Medium Grid 1 Accent 1" w:semiHidden="0" w:uiPriority="67" w:unhideWhenUsed="0"/>
+    <w:lsdException w:name="Medium Grid 2 Accent 1" w:semiHidden="0" w:uiPriority="68" w:unhideWhenUsed="0"/>
+    <w:lsdException w:name="Medium Grid 3 Accent 1" w:semiHidden="0" w:uiPriority="69" w:unhideWhenUsed="0"/>
+    <w:lsdException w:name="Dark List Accent 1" w:semiHidden="0" w:uiPriority="70" w:unhideWhenUsed="0"/>
+    <w:lsdException w:name="Colorful Shading Accent 1" w:semiHidden="0" w:uiPriority="71" w:unhideWhenUsed="0"/>
+    <w:lsdException w:name="Colorful List Accent 1" w:semiHidden="0" w:uiPriority="72" w:unhideWhenUsed="0"/>
+    <w:lsdException w:name="Colorful Grid Accent 1" w:semiHidden="0" w:uiPriority="73" w:unhideWhenUsed="0"/>
+    <w:lsdException w:name="Light Shading Accent 2" w:semiHidden="0" w:uiPriority="60" w:unhideWhenUsed="0"/>
+    <w:lsdException w:name="Light List Accent 2" w:semiHidden="0" w:uiPriority="61" w:unhideWhenUsed="0"/>
+    <w:lsdException w:name="Light Grid Accent 2" w:semiHidden="0" w:uiPriority="62" w:unhideWhenUsed="0"/>
+    <w:lsdException w:name="Medium Shading 1 Accent 2" w:semiHidden="0" w:uiPriority="63" w:unhideWhenUsed="0"/>
+    <w:lsdException w:name="Medium Shading 2 Accent 2" w:semiHidden="0" w:uiPriority="64" w:unhideWhenUsed="0"/>
+    <w:lsdException w:name="Medium List 1 Accent 2" w:semiHidden="0" w:uiPriority="65" w:unhideWhenUsed="0"/>
+    <w:lsdException w:name="Medium List 2 Accent 2" w:semiHidden="0" w:uiPriority="66" w:unhideWhenUsed="0"/>
+    <w:lsdException w:name="Medium Grid 1 Accent 2" w:semiHidden="0" w:uiPriority="67" w:unhideWhenUsed="0"/>
+    <w:lsdException w:name="Medium Grid 2 Accent 2" w:semiHidden="0" w:uiPriority="68" w:unhideWhenUsed="0"/>
+    <w:lsdException w:name="Medium Grid 3 Accent 2" w:semiHidden="0" w:uiPriority="69" w:unhideWhenUsed="0"/>
+    <w:lsdException w:name="Dark List Accent 2" w:semiHidden="0" w:uiPriority="70" w:unhideWhenUsed="0"/>
+    <w:lsdException w:name="Colorful Shading Accent 2" w:semiHidden="0" w:uiPriority="71" w:unhideWhenUsed="0"/>
+    <w:lsdException w:name="Colorful List Accent 2" w:semiHidden="0" w:uiPriority="72" w:unhideWhenUsed="0"/>
+    <w:lsdException w:name="Colorful Grid Accent 2" w:semiHidden="0" w:uiPriority="73" w:unhideWhenUsed="0"/>
+    <w:lsdException w:name="Light Shading Accent 3" w:semiHidden="0" w:uiPriority="60" w:unhideWhenUsed="0"/>
+    <w:lsdException w:name="Light List Accent 3" w:semiHidden="0" w:uiPriority="61" w:unhideWhenUsed="0"/>
+    <w:lsdException w:name="Light Grid Accent 3" w:semiHidden="0" w:uiPriority="62" w:unhideWhenUsed="0"/>
+    <w:lsdException w:name="Medium Shading 1 Accent 3" w:semiHidden="0" w:uiPriority="63" w:unhideWhenUsed="0"/>
+    <w:lsdException w:name="Medium Shading 2 Accent 3" w:semiHidden="0" w:uiPriority="64" w:unhideWhenUsed="0"/>
+    <w:lsdException w:name="Medium List 1 Accent 3" w:semiHidden="0" w:uiPriority="65" w:unhideWhenUsed="0"/>
+    <w:lsdException w:name="Medium List 2 Accent 3" w:semiHidden="0" w:uiPriority="66" w:unhideWhenUsed="0"/>
+    <w:lsdException w:name="Medium Grid 1 Accent 3" w:semiHidden="0" w:uiPriority="67" w:unhideWhenUsed="0"/>
+    <w:lsdException w:name="Medium Grid 2 Accent 3" w:semiHidden="0" w:uiPriority="68" w:unhideWhenUsed="0"/>
+    <w:lsdException w:name="Medium Grid 3 Accent 3" w:semiHidden="0" w:uiPriority="69" w:unhideWhenUsed="0"/>
+    <w:lsdException w:name="Dark List Accent 3" w:semiHidden="0" w:uiPriority="70" w:unhideWhenUsed="0"/>
+    <w:lsdException w:name="Colorful Shading Accent 3" w:semiHidden="0" w:uiPriority="71" w:unhideWhenUsed="0"/>
+    <w:lsdException w:name="Colorful List Accent 3" w:semiHidden="0" w:uiPriority="72" w:unhideWhenUsed="0"/>
+    <w:lsdException w:name="Colorful Grid Accent 3" w:semiHidden="0" w:uiPriority="73" w:unhideWhenUsed="0"/>
+    <w:lsdException w:name="Light Shading Accent 4" w:semiHidden="0" w:uiPriority="60" w:unhideWhenUsed="0"/>
+    <w:lsdException w:name="Light List Accent 4" w:semiHidden="0" w:uiPriority="61" w:unhideWhenUsed="0"/>
+    <w:lsdException w:name="Light Grid Accent 4" w:semiHidden="0" w:uiPriority="62" w:unhideWhenUsed="0"/>
+    <w:lsdException w:name="Medium Shading 1 Accent 4" w:semiHidden="0" w:uiPriority="63" w:unhideWhenUsed="0"/>
+    <w:lsdException w:name="Medium Shading 2 Accent 4" w:semiHidden="0" w:uiPriority="64" w:unhideWhenUsed="0"/>
+    <w:lsdException w:name="Medium List 1 Accent 4" w:semiHidden="0" w:uiPriority="65" w:unhideWhenUsed="0"/>
+    <w:lsdException w:name="Medium List 2 Accent 4" w:semiHidden="0" w:uiPriority="66" w:unhideWhenUsed="0"/>
+    <w:lsdException w:name="Medium Grid 1 Accent 4" w:semiHidden="0" w:uiPriority="67" w:unhideWhenUsed="0"/>
+    <w:lsdException w:name="Medium Grid 2 Accent 4" w:semiHidden="0" w:uiPriority="68" w:unhideWhenUsed="0"/>
+    <w:lsdException w:name="Medium Grid 3 Accent 4" w:semiHidden="0" w:uiPriority="69" w:unhideWhenUsed="0"/>
+    <w:lsdException w:name="Dark List Accent 4" w:semiHidden="0" w:uiPriority="70" w:unhideWhenUsed="0"/>
+    <w:lsdException w:name="Colorful Shading Accent 4" w:semiHidden="0" w:uiPriority="71" w:unhideWhenUsed="0"/>
+    <w:lsdException w:name="Colorful List Accent 4" w:semiHidden="0" w:uiPriority="72" w:unhideWhenUsed="0"/>
+    <w:lsdException w:name="Colorful Grid Accent 4" w:semiHidden="0" w:uiPriority="73" w:unhideWhenUsed="0"/>
+    <w:lsdException w:name="Light Shading Accent 5" w:semiHidden="0" w:uiPriority="60" w:unhideWhenUsed="0"/>
+    <w:lsdException w:name="Light List Accent 5" w:semiHidden="0" w:uiPriority="61" w:unhideWhenUsed="0"/>
+    <w:lsdException w:name="Light Grid Accent 5" w:semiHidden="0" w:uiPriority="62" w:unhideWhenUsed="0"/>
+    <w:lsdException w:name="Medium Shading 1 Accent 5" w:semiHidden="0" w:uiPriority="63" w:unhideWhenUsed="0"/>
+    <w:lsdException w:name="Medium Shading 2 Accent 5" w:semiHidden="0" w:uiPriority="64" w:unhideWhenUsed="0"/>
+    <w:lsdException w:name="Medium List 1 Accent 5" w:semiHidden="0" w:uiPriority="65" w:unhideWhenUsed="0"/>
+    <w:lsdException w:name="Medium List 2 Accent 5" w:semiHidden="0" w:uiPriority="66" w:unhideWhenUsed="0"/>
+    <w:lsdException w:name="Medium Grid 1 Accent 5" w:semiHidden="0" w:uiPriority="67" w:unhideWhenUsed="0"/>
+    <w:lsdException w:name="Medium Grid 2 Accent 5" w:semiHidden="0" w:uiPriority="68" w:unhideWhenUsed="0"/>
+    <w:lsdException w:name="Medium Grid 3 Accent 5" w:semiHidden="0" w:uiPriority="69" w:unhideWhenUsed="0"/>
+    <w:lsdException w:name="Dark List Accent 5" w:semiHidden="0" w:uiPriority="70" w:unhideWhenUsed="0"/>
+    <w:lsdException w:name="Colorful Shading Accent 5" w:semiHidden="0" w:uiPriority="71" w:unhideWhenUsed="0"/>
+    <w:lsdException w:name="Colorful List Accent 5" w:semiHidden="0" w:uiPriority="72" w:unhideWhenUsed="0"/>
+    <w:lsdException w:name="Colorful Grid Accent 5" w:semiHidden="0" w:uiPriority="73" w:unhideWhenUsed="0"/>
+    <w:lsdException w:name="Light Shading Accent 6" w:semiHidden="0" w:uiPriority="60" w:unhideWhenUsed="0"/>
+    <w:lsdException w:name="Light List Accent 6" w:semiHidden="0" w:uiPriority="61" w:unhideWhenUsed="0"/>
+    <w:lsdException w:name="Light Grid Accent 6" w:semiHidden="0" w:uiPriority="62" w:unhideWhenUsed="0"/>
+    <w:lsdException w:name="Medium Shading 1 Accent 6" w:semiHidden="0" w:uiPriority="63" w:unhideWhenUsed="0"/>
+    <w:lsdException w:name="Medium Shading 2 Accent 6" w:semiHidden="0" w:uiPriority="64" w:unhideWhenUsed="0"/>
+    <w:lsdException w:name="Medium List 1 Accent 6" w:semiHidden="0" w:uiPriority="65" w:unhideWhenUsed="0"/>
+    <w:lsdException w:name="Medium List 2 Accent 6" w:semiHidden="0" w:uiPriority="66" w:unhideWhenUsed="0"/>
+    <w:lsdException w:name="Medium Grid 1 Accent 6" w:semiHidden="0" w:uiPriority="67" w:unhideWhenUsed="0"/>
+    <w:lsdException w:name="Medium Grid 2 Accent 6" w:semiHidden="0" w:uiPriority="68" w:unhideWhenUsed="0"/>
+    <w:lsdException w:name="Medium Grid 3 Accent 6" w:semiHidden="0" w:uiPriority="69" w:unhideWhenUsed="0"/>
+    <w:lsdException w:name="Dark List Accent 6" w:semiHidden="0" w:uiPriority="70" w:unhideWhenUsed="0"/>
+    <w:lsdException w:name="Colorful Shading Accent 6" w:semiHidden="0" w:uiPriority="71" w:unhideWhenUsed="0"/>
+    <w:lsdException w:name="Colorful List Accent 6" w:semiHidden="0" w:uiPriority="72" w:unhideWhenUsed="0"/>
+    <w:lsdException w:name="Colorful Grid Accent 6" w:semiHidden="0" w:uiPriority="73" w:unhideWhenUsed="0"/>
+    <w:lsdException w:name="Subtle Emphasis" w:semiHidden="0" w:uiPriority="19" w:unhideWhenUsed="0" w:qFormat="1"/>
+    <w:lsdException w:name="Intense Emphasis" w:semiHidden="0" w:uiPriority="21" w:unhideWhenUsed="0" w:qFormat="1"/>
+    <w:lsdException w:name="Subtle Reference" w:semiHidden="0" w:uiPriority="31" w:unhideWhenUsed="0" w:qFormat="1"/>
+    <w:lsdException w:name="Intense Reference" w:semiHidden="0" w:uiPriority="32" w:unhideWhenUsed="0" w:qFormat="1"/>
+    <w:lsdException w:name="Book Title" w:semiHidden="0" w:uiPriority="33" w:unhideWhenUsed="0" w:qFormat="1"/>
+    <w:lsdException w:name="Bibliography" w:uiPriority="37"/>
+    <w:lsdException w:name="TOC Heading" w:uiPriority="39" w:qFormat="1"/>
+  </w:latentStyles>
+  <w:style w:type="paragraph" w:default="1" w:styleId="Normal">
+    <w:name w:val="Normal"/>
+    <w:qFormat/>
+  </w:style>
+  <w:style w:type="paragraph" w:styleId="Heading1">
+    <w:name w:val="heading 1"/>
+    <w:basedOn w:val="Normal"/>
+    <w:next w:val="Normal"/>
+    <w:link w:val="Heading1Char"/>
+    <w:uiPriority w:val="9"/>
+    <w:qFormat/>
+    <w:rsid w:val="00AE717C"/>
+    <w:pPr>
+      <w:keepNext/>
+      <w:keepLines/>
+      <w:spacing w:before="480" w:after="0"/>
+      <w:outlineLvl w:val="0"/>
+    </w:pPr>
+    <w:rPr>
+      <w:rFonts w:asciiTheme="majorHAnsi" w:eastAsiaTheme="majorEastAsia" w:hAnsiTheme="majorHAnsi" w:cstheme="majorBidi"/>
+      <w:b/>
+      <w:bCs/>
+      <w:color w:val="365F91" w:themeColor="accent1" w:themeShade="BF"/>
+      <w:sz w:val="40"/>
+      <w:szCs w:val="28"/>
+    </w:rPr>
+  </w:style>
+  <w:style w:type="paragraph" w:styleId="Heading2">
+    <w:name w:val="heading 2"/>
+    <w:basedOn w:val="Normal"/>
+    <w:next w:val="Normal"/>
+    <w:link w:val="Heading2Char"/>
+    <w:uiPriority w:val="9"/>
+    <w:unhideWhenUsed/>
+    <w:qFormat/>
+    <w:rsid w:val="00EF2820"/>
+    <w:pPr>
+      <w:keepNext/>
+      <w:keepLines/>
+      <w:spacing w:before="200" w:after="0"/>
+      <w:outlineLvl w:val="1"/>
+    </w:pPr>
+    <w:rPr>
+      <w:rFonts w:asciiTheme="majorHAnsi" w:eastAsiaTheme="majorEastAsia" w:hAnsiTheme="majorHAnsi" w:cstheme="majorBidi"/>
+      <w:b/>
+      <w:bCs/>
+      <w:color w:val="4F81BD" w:themeColor="accent1"/>
+      <w:sz w:val="26"/>
+      <w:szCs w:val="26"/>
+    </w:rPr>
+  </w:style>
+  <w:style w:type="paragraph" w:styleId="Heading3">
+    <w:name w:val="heading 3"/>
+    <w:basedOn w:val="Normal"/>
+    <w:next w:val="Normal"/>
+    <w:link w:val="Heading3Char"/>
+    <w:uiPriority w:val="9"/>
+    <w:unhideWhenUsed/>
+    <w:qFormat/>
+    <w:rsid w:val="001319D5"/>
+    <w:pPr>
+      <w:keepNext/>
+      <w:keepLines/>
+      <w:spacing w:before="200" w:after="0"/>
+      <w:outlineLvl w:val="2"/>
+    </w:pPr>
+    <w:rPr>
+      <w:rFonts w:asciiTheme="majorHAnsi" w:eastAsiaTheme="majorEastAsia" w:hAnsiTheme="majorHAnsi" w:cstheme="majorBidi"/>
+      <w:bCs/>
+      <w:color w:val="000000" w:themeColor="text1"/>
+    </w:rPr>
+  </w:style>
+  <w:style w:type="character" w:default="1" w:styleId="DefaultParagraphFont">
+    <w:name w:val="Default Paragraph Font"/>
+    <w:uiPriority w:val="1"/>
+    <w:semiHidden/>
+    <w:unhideWhenUsed/>
+  </w:style>
+  <w:style w:type="table" w:default="1" w:styleId="TableNormal">
+    <w:name w:val="Normal Table"/>
+    <w:uiPriority w:val="99"/>
+    <w:semiHidden/>
+    <w:unhideWhenUsed/>
+    <w:tblPr>
+      <w:tblInd w:w="0" w:type="dxa"/>
+      <w:tblCellMar>
+        <w:top w:w="0" w:type="dxa"/>
+        <w:left w:w="108" w:type="dxa"/>
+        <w:bottom w:w="0" w:type="dxa"/>
+        <w:right w:w="108" w:type="dxa"/>
+      </w:tblCellMar>
+    </w:tblPr>
+  </w:style>
+  <w:style w:type="numbering" w:default="1" w:styleId="NoList">
+    <w:name w:val="No List"/>
+    <w:uiPriority w:val="99"/>
+    <w:semiHidden/>
+    <w:unhideWhenUsed/>
+  </w:style>
+  <w:style w:type="paragraph" w:customStyle="1" w:styleId="paragraph">
+    <w:name w:val="paragraph"/>
+    <w:basedOn w:val="Normal"/>
+    <w:rsid w:val="00EF2820"/>
+    <w:pPr>
+      <w:spacing w:before="100" w:beforeAutospacing="1" w:after="100" w:afterAutospacing="1" w:line="240" w:lineRule="auto"/>
+    </w:pPr>
+    <w:rPr>
+      <w:rFonts w:ascii="Times New Roman" w:eastAsia="Times New Roman" w:hAnsi="Times New Roman" w:cs="Times New Roman"/>
+      <w:sz w:val="24"/>
+      <w:szCs w:val="24"/>
+    </w:rPr>
+  </w:style>
+  <w:style w:type="character" w:customStyle="1" w:styleId="normaltextrun">
+    <w:name w:val="normaltextrun"/>
+    <w:basedOn w:val="DefaultParagraphFont"/>
+    <w:rsid w:val="00EF2820"/>
+  </w:style>
+  <w:style w:type="character" w:customStyle="1" w:styleId="eop">
+    <w:name w:val="eop"/>
+    <w:basedOn w:val="DefaultParagraphFont"/>
+    <w:rsid w:val="00EF2820"/>
+  </w:style>
+  <w:style w:type="character" w:customStyle="1" w:styleId="Heading1Char">
+    <w:name w:val="Heading 1 Char"/>
+    <w:basedOn w:val="DefaultParagraphFont"/>
+    <w:link w:val="Heading1"/>
+    <w:uiPriority w:val="9"/>
+    <w:rsid w:val="00AE717C"/>
+    <w:rPr>
+      <w:rFonts w:asciiTheme="majorHAnsi" w:eastAsiaTheme="majorEastAsia" w:hAnsiTheme="majorHAnsi" w:cstheme="majorBidi"/>
+      <w:b/>
+      <w:bCs/>
+      <w:color w:val="365F91" w:themeColor="accent1" w:themeShade="BF"/>
+      <w:sz w:val="40"/>
+      <w:szCs w:val="28"/>
+    </w:rPr>
+  </w:style>
+  <w:style w:type="paragraph" w:styleId="TOCHeading">
+    <w:name w:val="TOC Heading"/>
+    <w:basedOn w:val="Heading1"/>
+    <w:next w:val="Normal"/>
+    <w:uiPriority w:val="39"/>
+    <w:semiHidden/>
+    <w:unhideWhenUsed/>
+    <w:qFormat/>
+    <w:rsid w:val="00EF2820"/>
+    <w:pPr>
+      <w:outlineLvl w:val="9"/>
+    </w:pPr>
+    <w:rPr>
+      <w:lang w:eastAsia="ja-JP"/>
+    </w:rPr>
+  </w:style>
+  <w:style w:type="paragraph" w:styleId="TOC2">
+    <w:name w:val="toc 2"/>
+    <w:basedOn w:val="Normal"/>
+    <w:next w:val="Normal"/>
+    <w:autoRedefine/>
+    <w:uiPriority w:val="39"/>
+    <w:unhideWhenUsed/>
+    <w:qFormat/>
+    <w:rsid w:val="00EF2820"/>
+    <w:pPr>
+      <w:spacing w:after="100"/>
+      <w:ind w:left="220"/>
+    </w:pPr>
+    <w:rPr>
+      <w:rFonts w:eastAsiaTheme="minorEastAsia"/>
+      <w:lang w:eastAsia="ja-JP"/>
+    </w:rPr>
+  </w:style>
+  <w:style w:type="paragraph" w:styleId="TOC1">
+    <w:name w:val="toc 1"/>
+    <w:basedOn w:val="Normal"/>
+    <w:next w:val="Normal"/>
+    <w:autoRedefine/>
+    <w:uiPriority w:val="39"/>
+    <w:unhideWhenUsed/>
+    <w:qFormat/>
+    <w:rsid w:val="00EF2820"/>
+    <w:pPr>
+      <w:spacing w:after="100"/>
+    </w:pPr>
+    <w:rPr>
+      <w:rFonts w:eastAsiaTheme="minorEastAsia"/>
+      <w:lang w:eastAsia="ja-JP"/>
+    </w:rPr>
+  </w:style>
+  <w:style w:type="paragraph" w:styleId="TOC3">
+    <w:name w:val="toc 3"/>
+    <w:basedOn w:val="Normal"/>
+    <w:next w:val="Normal"/>
+    <w:autoRedefine/>
+    <w:uiPriority w:val="39"/>
+    <w:unhideWhenUsed/>
+    <w:qFormat/>
+    <w:rsid w:val="00EF2820"/>
+    <w:pPr>
+      <w:spacing w:after="100"/>
+      <w:ind w:left="440"/>
+    </w:pPr>
+    <w:rPr>
+      <w:rFonts w:eastAsiaTheme="minorEastAsia"/>
+      <w:lang w:eastAsia="ja-JP"/>
+    </w:rPr>
+  </w:style>
+  <w:style w:type="paragraph" w:styleId="BalloonText">
+    <w:name w:val="Balloon Text"/>
+    <w:basedOn w:val="Normal"/>
+    <w:link w:val="BalloonTextChar"/>
+    <w:uiPriority w:val="99"/>
+    <w:semiHidden/>
+    <w:unhideWhenUsed/>
+    <w:rsid w:val="00EF2820"/>
+    <w:pPr>
+      <w:spacing w:after="0" w:line="240" w:lineRule="auto"/>
+    </w:pPr>
+    <w:rPr>
+      <w:rFonts w:ascii="Tahoma" w:hAnsi="Tahoma" w:cs="Tahoma"/>
+      <w:sz w:val="16"/>
+      <w:szCs w:val="16"/>
+    </w:rPr>
+  </w:style>
+  <w:style w:type="character" w:customStyle="1" w:styleId="BalloonTextChar">
+    <w:name w:val="Balloon Text Char"/>
+    <w:basedOn w:val="DefaultParagraphFont"/>
+    <w:link w:val="BalloonText"/>
+    <w:uiPriority w:val="99"/>
+    <w:semiHidden/>
+    <w:rsid w:val="00EF2820"/>
+    <w:rPr>
+      <w:rFonts w:ascii="Tahoma" w:hAnsi="Tahoma" w:cs="Tahoma"/>
+      <w:sz w:val="16"/>
+      <w:szCs w:val="16"/>
+    </w:rPr>
+  </w:style>
+  <w:style w:type="character" w:customStyle="1" w:styleId="Heading2Char">
+    <w:name w:val="Heading 2 Char"/>
+    <w:basedOn w:val="DefaultParagraphFont"/>
+    <w:link w:val="Heading2"/>
+    <w:uiPriority w:val="9"/>
+    <w:rsid w:val="00EF2820"/>
+    <w:rPr>
+      <w:rFonts w:asciiTheme="majorHAnsi" w:eastAsiaTheme="majorEastAsia" w:hAnsiTheme="majorHAnsi" w:cstheme="majorBidi"/>
+      <w:b/>
+      <w:bCs/>
+      <w:color w:val="4F81BD" w:themeColor="accent1"/>
+      <w:sz w:val="26"/>
+      <w:szCs w:val="26"/>
+    </w:rPr>
+  </w:style>
+  <w:style w:type="paragraph" w:styleId="NoSpacing">
+    <w:name w:val="No Spacing"/>
+    <w:uiPriority w:val="1"/>
+    <w:qFormat/>
+    <w:rsid w:val="00EF2820"/>
+    <w:pPr>
+      <w:spacing w:after="0" w:line="240" w:lineRule="auto"/>
+    </w:pPr>
+  </w:style>
+  <w:style w:type="paragraph" w:styleId="ListParagraph">
+    <w:name w:val="List Paragraph"/>
+    <w:basedOn w:val="Normal"/>
+    <w:uiPriority w:val="34"/>
+    <w:qFormat/>
+    <w:rsid w:val="00AE717C"/>
+    <w:pPr>
+      <w:ind w:left="720"/>
+      <w:contextualSpacing/>
+    </w:pPr>
+  </w:style>
+  <w:style w:type="table" w:styleId="TableGrid">
+    <w:name w:val="Table Grid"/>
+    <w:basedOn w:val="TableNormal"/>
+    <w:uiPriority w:val="59"/>
+    <w:rsid w:val="00AE717C"/>
+    <w:pPr>
+      <w:spacing w:after="0" w:line="240" w:lineRule="auto"/>
+    </w:pPr>
+    <w:tblPr>
+      <w:tblInd w:w="0" w:type="dxa"/>
+      <w:tblBorders>
+        <w:top w:val="single" w:sz="4" w:space="0" w:color="auto"/>
+        <w:left w:val="single" w:sz="4" w:space="0" w:color="auto"/>
+        <w:bottom w:val="single" w:sz="4" w:space="0" w:color="auto"/>
+        <w:right w:val="single" w:sz="4" w:space="0" w:color="auto"/>
+        <w:insideH w:val="single" w:sz="4" w:space="0" w:color="auto"/>
+        <w:insideV w:val="single" w:sz="4" w:space="0" w:color="auto"/>
+      </w:tblBorders>
+      <w:tblCellMar>
+        <w:top w:w="0" w:type="dxa"/>
+        <w:left w:w="108" w:type="dxa"/>
+        <w:bottom w:w="0" w:type="dxa"/>
+        <w:right w:w="108" w:type="dxa"/>
+      </w:tblCellMar>
     </w:tblPr>
   </w:style>
   <w:style w:type="character" w:customStyle="1" w:styleId="Heading3Char">
@@ -4714,7 +5173,7 @@
 </file>
 
 <file path=customXml/itemProps1.xml><?xml version="1.0" encoding="utf-8"?>
-<ds:datastoreItem xmlns:ds="http://schemas.openxmlformats.org/officeDocument/2006/customXml" ds:itemID="{A0B61D0B-457D-4E56-916A-8279FC17085F}">
+<ds:datastoreItem xmlns:ds="http://schemas.openxmlformats.org/officeDocument/2006/customXml" ds:itemID="{125CDF6A-5C7B-4ABF-8570-48D659021F08}">
   <ds:schemaRefs>
     <ds:schemaRef ds:uri="http://schemas.openxmlformats.org/officeDocument/2006/bibliography"/>
   </ds:schemaRefs>

</xml_diff>